<commit_message>
avances en el informe
</commit_message>
<xml_diff>
--- a/InformeFinal.docx
+++ b/InformeFinal.docx
@@ -801,7 +801,7 @@
           <w:r>
             <w:fldChar w:fldCharType="separate"/>
           </w:r>
-          <w:hyperlink w:anchor="_Toc170578917" w:history="1">
+          <w:hyperlink w:anchor="_Toc170590738" w:history="1">
             <w:r>
               <w:rPr>
                 <w:rStyle w:val="Hipervnculo"/>
@@ -828,7 +828,7 @@
                 <w:noProof/>
                 <w:webHidden/>
               </w:rPr>
-              <w:instrText xml:space="preserve"> PAGEREF _Toc170578917 \h </w:instrText>
+              <w:instrText xml:space="preserve"> PAGEREF _Toc170590738 \h </w:instrText>
             </w:r>
             <w:r>
               <w:rPr>
@@ -873,7 +873,7 @@
               <w:lang w:eastAsia="es-CL"/>
             </w:rPr>
           </w:pPr>
-          <w:hyperlink w:anchor="_Toc170578918" w:history="1">
+          <w:hyperlink w:anchor="_Toc170590739" w:history="1">
             <w:r>
               <w:rPr>
                 <w:rStyle w:val="Hipervnculo"/>
@@ -900,7 +900,7 @@
                 <w:noProof/>
                 <w:webHidden/>
               </w:rPr>
-              <w:instrText xml:space="preserve"> PAGEREF _Toc170578918 \h </w:instrText>
+              <w:instrText xml:space="preserve"> PAGEREF _Toc170590739 \h </w:instrText>
             </w:r>
             <w:r>
               <w:rPr>
@@ -945,7 +945,7 @@
               <w:lang w:eastAsia="es-CL"/>
             </w:rPr>
           </w:pPr>
-          <w:hyperlink w:anchor="_Toc170578919" w:history="1">
+          <w:hyperlink w:anchor="_Toc170590740" w:history="1">
             <w:r>
               <w:rPr>
                 <w:rStyle w:val="Hipervnculo"/>
@@ -972,7 +972,7 @@
                 <w:noProof/>
                 <w:webHidden/>
               </w:rPr>
-              <w:instrText xml:space="preserve"> PAGEREF _Toc170578919 \h </w:instrText>
+              <w:instrText xml:space="preserve"> PAGEREF _Toc170590740 \h </w:instrText>
             </w:r>
             <w:r>
               <w:rPr>
@@ -1017,7 +1017,151 @@
               <w:lang w:eastAsia="es-CL"/>
             </w:rPr>
           </w:pPr>
-          <w:hyperlink w:anchor="_Toc170578920" w:history="1">
+          <w:hyperlink w:anchor="_Toc170590741" w:history="1">
+            <w:r>
+              <w:rPr>
+                <w:rStyle w:val="Hipervnculo"/>
+                <w:noProof/>
+              </w:rPr>
+              <w:t>Implementación.</w:t>
+            </w:r>
+            <w:r>
+              <w:rPr>
+                <w:noProof/>
+                <w:webHidden/>
+              </w:rPr>
+              <w:tab/>
+            </w:r>
+            <w:r>
+              <w:rPr>
+                <w:noProof/>
+                <w:webHidden/>
+              </w:rPr>
+              <w:fldChar w:fldCharType="begin"/>
+            </w:r>
+            <w:r>
+              <w:rPr>
+                <w:noProof/>
+                <w:webHidden/>
+              </w:rPr>
+              <w:instrText xml:space="preserve"> PAGEREF _Toc170590741 \h </w:instrText>
+            </w:r>
+            <w:r>
+              <w:rPr>
+                <w:noProof/>
+                <w:webHidden/>
+              </w:rPr>
+            </w:r>
+            <w:r>
+              <w:rPr>
+                <w:noProof/>
+                <w:webHidden/>
+              </w:rPr>
+              <w:fldChar w:fldCharType="separate"/>
+            </w:r>
+            <w:r>
+              <w:rPr>
+                <w:noProof/>
+                <w:webHidden/>
+              </w:rPr>
+              <w:t>4</w:t>
+            </w:r>
+            <w:r>
+              <w:rPr>
+                <w:noProof/>
+                <w:webHidden/>
+              </w:rPr>
+              <w:fldChar w:fldCharType="end"/>
+            </w:r>
+          </w:hyperlink>
+        </w:p>
+        <w:p>
+          <w:pPr>
+            <w:pStyle w:val="TDC2"/>
+            <w:tabs>
+              <w:tab w:val="right" w:leader="dot" w:pos="8828"/>
+            </w:tabs>
+            <w:rPr>
+              <w:rFonts w:eastAsiaTheme="minorEastAsia"/>
+              <w:noProof/>
+              <w:sz w:val="24"/>
+              <w:szCs w:val="24"/>
+              <w:lang w:eastAsia="es-CL"/>
+            </w:rPr>
+          </w:pPr>
+          <w:hyperlink w:anchor="_Toc170590742" w:history="1">
+            <w:r>
+              <w:rPr>
+                <w:rStyle w:val="Hipervnculo"/>
+                <w:noProof/>
+              </w:rPr>
+              <w:t>K-medias.</w:t>
+            </w:r>
+            <w:r>
+              <w:rPr>
+                <w:noProof/>
+                <w:webHidden/>
+              </w:rPr>
+              <w:tab/>
+            </w:r>
+            <w:r>
+              <w:rPr>
+                <w:noProof/>
+                <w:webHidden/>
+              </w:rPr>
+              <w:fldChar w:fldCharType="begin"/>
+            </w:r>
+            <w:r>
+              <w:rPr>
+                <w:noProof/>
+                <w:webHidden/>
+              </w:rPr>
+              <w:instrText xml:space="preserve"> PAGEREF _Toc170590742 \h </w:instrText>
+            </w:r>
+            <w:r>
+              <w:rPr>
+                <w:noProof/>
+                <w:webHidden/>
+              </w:rPr>
+            </w:r>
+            <w:r>
+              <w:rPr>
+                <w:noProof/>
+                <w:webHidden/>
+              </w:rPr>
+              <w:fldChar w:fldCharType="separate"/>
+            </w:r>
+            <w:r>
+              <w:rPr>
+                <w:noProof/>
+                <w:webHidden/>
+              </w:rPr>
+              <w:t>4</w:t>
+            </w:r>
+            <w:r>
+              <w:rPr>
+                <w:noProof/>
+                <w:webHidden/>
+              </w:rPr>
+              <w:fldChar w:fldCharType="end"/>
+            </w:r>
+          </w:hyperlink>
+        </w:p>
+        <w:p>
+          <w:pPr>
+            <w:pStyle w:val="TDC1"/>
+            <w:tabs>
+              <w:tab w:val="right" w:leader="dot" w:pos="8828"/>
+            </w:tabs>
+            <w:rPr>
+              <w:rFonts w:eastAsiaTheme="minorEastAsia"/>
+              <w:noProof/>
+              <w:sz w:val="24"/>
+              <w:szCs w:val="24"/>
+              <w:lang w:eastAsia="es-CL"/>
+            </w:rPr>
+          </w:pPr>
+          <w:hyperlink w:anchor="_Toc170590743" w:history="1">
             <w:r>
               <w:rPr>
                 <w:rStyle w:val="Hipervnculo"/>
@@ -1045,7 +1189,7 @@
                 <w:noProof/>
                 <w:webHidden/>
               </w:rPr>
-              <w:instrText xml:space="preserve"> PAGEREF _Toc170578920 \h </w:instrText>
+              <w:instrText xml:space="preserve"> PAGEREF _Toc170590743 \h </w:instrText>
             </w:r>
             <w:r>
               <w:rPr>
@@ -1065,7 +1209,7 @@
                 <w:noProof/>
                 <w:webHidden/>
               </w:rPr>
-              <w:t>4</w:t>
+              <w:t>5</w:t>
             </w:r>
             <w:r>
               <w:rPr>
@@ -1096,7 +1240,7 @@
       <w:pPr>
         <w:pStyle w:val="Ttulo1"/>
       </w:pPr>
-      <w:bookmarkStart w:id="0" w:name="_Toc170578917"/>
+      <w:bookmarkStart w:id="0" w:name="_Toc170590738"/>
       <w:r>
         <w:t>Introducción.</w:t>
       </w:r>
@@ -1269,7 +1413,7 @@
       <w:pPr>
         <w:pStyle w:val="Ttulo1"/>
       </w:pPr>
-      <w:bookmarkStart w:id="1" w:name="_Toc170578918"/>
+      <w:bookmarkStart w:id="1" w:name="_Toc170590739"/>
       <w:r>
         <w:t>Set de Datos.</w:t>
       </w:r>
@@ -1279,7 +1423,7 @@
       <w:pPr>
         <w:pStyle w:val="Ttulo2"/>
       </w:pPr>
-      <w:bookmarkStart w:id="2" w:name="_Toc170578919"/>
+      <w:bookmarkStart w:id="2" w:name="_Toc170590740"/>
       <w:r>
         <w:t>Diamantes.</w:t>
       </w:r>
@@ -2419,14 +2563,17 @@
       <w:r>
         <w:t xml:space="preserve"> </w:t>
       </w:r>
+      <w:bookmarkStart w:id="3" w:name="_Toc170590741"/>
       <w:r>
         <w:t>Implementación.</w:t>
       </w:r>
+      <w:bookmarkEnd w:id="3"/>
     </w:p>
     <w:p>
       <w:pPr>
         <w:pStyle w:val="Ttulo2"/>
       </w:pPr>
+      <w:bookmarkStart w:id="4" w:name="_Toc170590742"/>
       <w:r>
         <w:t>K-me</w:t>
       </w:r>
@@ -2436,6 +2583,7 @@
       <w:r>
         <w:t>.</w:t>
       </w:r>
+      <w:bookmarkEnd w:id="4"/>
     </w:p>
     <w:p>
       <w:r>
@@ -2453,14 +2601,2603 @@
       <w:r>
         <w:t xml:space="preserve"> de la tal manera de que pueda trabajar adecuadamente con el algoritmo. </w:t>
       </w:r>
+    </w:p>
+    <w:p>
+      <w:pPr>
+        <w:shd w:val="clear" w:color="auto" w:fill="1F1F1F"/>
+        <w:spacing w:after="0" w:line="240" w:lineRule="atLeast"/>
+        <w:rPr>
+          <w:rFonts w:ascii="Consolas" w:eastAsia="Times New Roman" w:hAnsi="Consolas" w:cs="Times New Roman"/>
+          <w:color w:val="CCCCCC"/>
+          <w:kern w:val="0"/>
+          <w:sz w:val="18"/>
+          <w:szCs w:val="18"/>
+          <w:lang w:eastAsia="es-CL"/>
+          <w14:ligatures w14:val="none"/>
+        </w:rPr>
+      </w:pPr>
+      <w:proofErr w:type="spellStart"/>
+      <w:r>
+        <w:rPr>
+          <w:rFonts w:ascii="Consolas" w:eastAsia="Times New Roman" w:hAnsi="Consolas" w:cs="Times New Roman"/>
+          <w:color w:val="DCDCAA"/>
+          <w:kern w:val="0"/>
+          <w:sz w:val="18"/>
+          <w:szCs w:val="18"/>
+          <w:lang w:eastAsia="es-CL"/>
+          <w14:ligatures w14:val="none"/>
+        </w:rPr>
+        <w:t>library</w:t>
+      </w:r>
+      <w:proofErr w:type="spellEnd"/>
+      <w:r>
+        <w:rPr>
+          <w:rFonts w:ascii="Consolas" w:eastAsia="Times New Roman" w:hAnsi="Consolas" w:cs="Times New Roman"/>
+          <w:color w:val="CCCCCC"/>
+          <w:kern w:val="0"/>
+          <w:sz w:val="18"/>
+          <w:szCs w:val="18"/>
+          <w:lang w:eastAsia="es-CL"/>
+          <w14:ligatures w14:val="none"/>
+        </w:rPr>
+        <w:t>(</w:t>
+      </w:r>
+      <w:proofErr w:type="spellStart"/>
+      <w:r>
+        <w:rPr>
+          <w:rFonts w:ascii="Consolas" w:eastAsia="Times New Roman" w:hAnsi="Consolas" w:cs="Times New Roman"/>
+          <w:color w:val="9CDCFE"/>
+          <w:kern w:val="0"/>
+          <w:sz w:val="18"/>
+          <w:szCs w:val="18"/>
+          <w:lang w:eastAsia="es-CL"/>
+          <w14:ligatures w14:val="none"/>
+        </w:rPr>
+        <w:t>factoextra</w:t>
+      </w:r>
+      <w:proofErr w:type="spellEnd"/>
+      <w:r>
+        <w:rPr>
+          <w:rFonts w:ascii="Consolas" w:eastAsia="Times New Roman" w:hAnsi="Consolas" w:cs="Times New Roman"/>
+          <w:color w:val="CCCCCC"/>
+          <w:kern w:val="0"/>
+          <w:sz w:val="18"/>
+          <w:szCs w:val="18"/>
+          <w:lang w:eastAsia="es-CL"/>
+          <w14:ligatures w14:val="none"/>
+        </w:rPr>
+        <w:t>)</w:t>
+      </w:r>
+    </w:p>
+    <w:p>
+      <w:pPr>
+        <w:shd w:val="clear" w:color="auto" w:fill="1F1F1F"/>
+        <w:spacing w:after="0" w:line="240" w:lineRule="atLeast"/>
+        <w:rPr>
+          <w:rFonts w:ascii="Consolas" w:eastAsia="Times New Roman" w:hAnsi="Consolas" w:cs="Times New Roman"/>
+          <w:color w:val="CCCCCC"/>
+          <w:kern w:val="0"/>
+          <w:sz w:val="18"/>
+          <w:szCs w:val="18"/>
+          <w:lang w:eastAsia="es-CL"/>
+          <w14:ligatures w14:val="none"/>
+        </w:rPr>
+      </w:pPr>
+      <w:proofErr w:type="spellStart"/>
+      <w:r>
+        <w:rPr>
+          <w:rFonts w:ascii="Consolas" w:eastAsia="Times New Roman" w:hAnsi="Consolas" w:cs="Times New Roman"/>
+          <w:color w:val="DCDCAA"/>
+          <w:kern w:val="0"/>
+          <w:sz w:val="18"/>
+          <w:szCs w:val="18"/>
+          <w:lang w:eastAsia="es-CL"/>
+          <w14:ligatures w14:val="none"/>
+        </w:rPr>
+        <w:t>library</w:t>
+      </w:r>
+      <w:proofErr w:type="spellEnd"/>
+      <w:r>
+        <w:rPr>
+          <w:rFonts w:ascii="Consolas" w:eastAsia="Times New Roman" w:hAnsi="Consolas" w:cs="Times New Roman"/>
+          <w:color w:val="CCCCCC"/>
+          <w:kern w:val="0"/>
+          <w:sz w:val="18"/>
+          <w:szCs w:val="18"/>
+          <w:lang w:eastAsia="es-CL"/>
+          <w14:ligatures w14:val="none"/>
+        </w:rPr>
+        <w:t>(</w:t>
+      </w:r>
+      <w:r>
+        <w:rPr>
+          <w:rFonts w:ascii="Consolas" w:eastAsia="Times New Roman" w:hAnsi="Consolas" w:cs="Times New Roman"/>
+          <w:color w:val="9CDCFE"/>
+          <w:kern w:val="0"/>
+          <w:sz w:val="18"/>
+          <w:szCs w:val="18"/>
+          <w:lang w:eastAsia="es-CL"/>
+          <w14:ligatures w14:val="none"/>
+        </w:rPr>
+        <w:t>ks</w:t>
+      </w:r>
+      <w:r>
+        <w:rPr>
+          <w:rFonts w:ascii="Consolas" w:eastAsia="Times New Roman" w:hAnsi="Consolas" w:cs="Times New Roman"/>
+          <w:color w:val="CCCCCC"/>
+          <w:kern w:val="0"/>
+          <w:sz w:val="18"/>
+          <w:szCs w:val="18"/>
+          <w:lang w:eastAsia="es-CL"/>
+          <w14:ligatures w14:val="none"/>
+        </w:rPr>
+        <w:t>)</w:t>
+      </w:r>
+    </w:p>
+    <w:p>
+      <w:pPr>
+        <w:shd w:val="clear" w:color="auto" w:fill="1F1F1F"/>
+        <w:spacing w:after="0" w:line="240" w:lineRule="atLeast"/>
+        <w:rPr>
+          <w:rFonts w:ascii="Consolas" w:eastAsia="Times New Roman" w:hAnsi="Consolas" w:cs="Times New Roman"/>
+          <w:color w:val="CCCCCC"/>
+          <w:kern w:val="0"/>
+          <w:sz w:val="18"/>
+          <w:szCs w:val="18"/>
+          <w:lang w:eastAsia="es-CL"/>
+          <w14:ligatures w14:val="none"/>
+        </w:rPr>
+      </w:pPr>
+    </w:p>
+    <w:p>
+      <w:pPr>
+        <w:shd w:val="clear" w:color="auto" w:fill="1F1F1F"/>
+        <w:spacing w:after="0" w:line="240" w:lineRule="atLeast"/>
+        <w:rPr>
+          <w:rFonts w:ascii="Consolas" w:eastAsia="Times New Roman" w:hAnsi="Consolas" w:cs="Times New Roman"/>
+          <w:color w:val="CCCCCC"/>
+          <w:kern w:val="0"/>
+          <w:sz w:val="18"/>
+          <w:szCs w:val="18"/>
+          <w:lang w:eastAsia="es-CL"/>
+          <w14:ligatures w14:val="none"/>
+        </w:rPr>
+      </w:pPr>
+      <w:proofErr w:type="spellStart"/>
+      <w:r>
+        <w:rPr>
+          <w:rFonts w:ascii="Consolas" w:eastAsia="Times New Roman" w:hAnsi="Consolas" w:cs="Times New Roman"/>
+          <w:color w:val="9CDCFE"/>
+          <w:kern w:val="0"/>
+          <w:sz w:val="18"/>
+          <w:szCs w:val="18"/>
+          <w:lang w:eastAsia="es-CL"/>
+          <w14:ligatures w14:val="none"/>
+        </w:rPr>
+        <w:t>diamantes_aux</w:t>
+      </w:r>
+      <w:proofErr w:type="spellEnd"/>
+      <w:r>
+        <w:rPr>
+          <w:rFonts w:ascii="Consolas" w:eastAsia="Times New Roman" w:hAnsi="Consolas" w:cs="Times New Roman"/>
+          <w:color w:val="D4D4D4"/>
+          <w:kern w:val="0"/>
+          <w:sz w:val="18"/>
+          <w:szCs w:val="18"/>
+          <w:lang w:eastAsia="es-CL"/>
+          <w14:ligatures w14:val="none"/>
+        </w:rPr>
+        <w:t>&lt;-</w:t>
+      </w:r>
+      <w:r>
+        <w:rPr>
+          <w:rFonts w:ascii="Consolas" w:eastAsia="Times New Roman" w:hAnsi="Consolas" w:cs="Times New Roman"/>
+          <w:color w:val="9CDCFE"/>
+          <w:kern w:val="0"/>
+          <w:sz w:val="18"/>
+          <w:szCs w:val="18"/>
+          <w:lang w:eastAsia="es-CL"/>
+          <w14:ligatures w14:val="none"/>
+        </w:rPr>
+        <w:t>diamantes</w:t>
+      </w:r>
+    </w:p>
+    <w:p>
+      <w:pPr>
+        <w:shd w:val="clear" w:color="auto" w:fill="1F1F1F"/>
+        <w:spacing w:after="0" w:line="240" w:lineRule="atLeast"/>
+        <w:rPr>
+          <w:rFonts w:ascii="Consolas" w:eastAsia="Times New Roman" w:hAnsi="Consolas" w:cs="Times New Roman"/>
+          <w:color w:val="CCCCCC"/>
+          <w:kern w:val="0"/>
+          <w:sz w:val="18"/>
+          <w:szCs w:val="18"/>
+          <w:lang w:eastAsia="es-CL"/>
+          <w14:ligatures w14:val="none"/>
+        </w:rPr>
+      </w:pPr>
+      <w:proofErr w:type="spellStart"/>
+      <w:r>
+        <w:rPr>
+          <w:rFonts w:ascii="Consolas" w:eastAsia="Times New Roman" w:hAnsi="Consolas" w:cs="Times New Roman"/>
+          <w:color w:val="DCDCAA"/>
+          <w:kern w:val="0"/>
+          <w:sz w:val="18"/>
+          <w:szCs w:val="18"/>
+          <w:lang w:eastAsia="es-CL"/>
+          <w14:ligatures w14:val="none"/>
+        </w:rPr>
+        <w:t>names</w:t>
+      </w:r>
+      <w:proofErr w:type="spellEnd"/>
+      <w:r>
+        <w:rPr>
+          <w:rFonts w:ascii="Consolas" w:eastAsia="Times New Roman" w:hAnsi="Consolas" w:cs="Times New Roman"/>
+          <w:color w:val="CCCCCC"/>
+          <w:kern w:val="0"/>
+          <w:sz w:val="18"/>
+          <w:szCs w:val="18"/>
+          <w:lang w:eastAsia="es-CL"/>
+          <w14:ligatures w14:val="none"/>
+        </w:rPr>
+        <w:t>(</w:t>
+      </w:r>
+      <w:r>
+        <w:rPr>
+          <w:rFonts w:ascii="Consolas" w:eastAsia="Times New Roman" w:hAnsi="Consolas" w:cs="Times New Roman"/>
+          <w:color w:val="9CDCFE"/>
+          <w:kern w:val="0"/>
+          <w:sz w:val="18"/>
+          <w:szCs w:val="18"/>
+          <w:lang w:eastAsia="es-CL"/>
+          <w14:ligatures w14:val="none"/>
+        </w:rPr>
+        <w:t>diamantes</w:t>
+      </w:r>
+      <w:r>
+        <w:rPr>
+          <w:rFonts w:ascii="Consolas" w:eastAsia="Times New Roman" w:hAnsi="Consolas" w:cs="Times New Roman"/>
+          <w:color w:val="CCCCCC"/>
+          <w:kern w:val="0"/>
+          <w:sz w:val="18"/>
+          <w:szCs w:val="18"/>
+          <w:lang w:eastAsia="es-CL"/>
+          <w14:ligatures w14:val="none"/>
+        </w:rPr>
+        <w:t>)</w:t>
+      </w:r>
+    </w:p>
+    <w:p>
+      <w:pPr>
+        <w:shd w:val="clear" w:color="auto" w:fill="1F1F1F"/>
+        <w:spacing w:after="0" w:line="240" w:lineRule="atLeast"/>
+        <w:rPr>
+          <w:rFonts w:ascii="Consolas" w:eastAsia="Times New Roman" w:hAnsi="Consolas" w:cs="Times New Roman"/>
+          <w:color w:val="CCCCCC"/>
+          <w:kern w:val="0"/>
+          <w:sz w:val="18"/>
+          <w:szCs w:val="18"/>
+          <w:lang w:eastAsia="es-CL"/>
+          <w14:ligatures w14:val="none"/>
+        </w:rPr>
+      </w:pPr>
+      <w:r>
+        <w:rPr>
+          <w:rFonts w:ascii="Consolas" w:eastAsia="Times New Roman" w:hAnsi="Consolas" w:cs="Times New Roman"/>
+          <w:color w:val="9CDCFE"/>
+          <w:kern w:val="0"/>
+          <w:sz w:val="18"/>
+          <w:szCs w:val="18"/>
+          <w:lang w:eastAsia="es-CL"/>
+          <w14:ligatures w14:val="none"/>
+        </w:rPr>
+        <w:t>diamantes</w:t>
+      </w:r>
+      <w:r>
+        <w:rPr>
+          <w:rFonts w:ascii="Consolas" w:eastAsia="Times New Roman" w:hAnsi="Consolas" w:cs="Times New Roman"/>
+          <w:color w:val="D4D4D4"/>
+          <w:kern w:val="0"/>
+          <w:sz w:val="18"/>
+          <w:szCs w:val="18"/>
+          <w:lang w:eastAsia="es-CL"/>
+          <w14:ligatures w14:val="none"/>
+        </w:rPr>
+        <w:t>&lt;-</w:t>
+      </w:r>
+      <w:r>
+        <w:rPr>
+          <w:rFonts w:ascii="Consolas" w:eastAsia="Times New Roman" w:hAnsi="Consolas" w:cs="Times New Roman"/>
+          <w:color w:val="9CDCFE"/>
+          <w:kern w:val="0"/>
+          <w:sz w:val="18"/>
+          <w:szCs w:val="18"/>
+          <w:lang w:eastAsia="es-CL"/>
+          <w14:ligatures w14:val="none"/>
+        </w:rPr>
+        <w:t>diamantes</w:t>
+      </w:r>
+      <w:r>
+        <w:rPr>
+          <w:rFonts w:ascii="Consolas" w:eastAsia="Times New Roman" w:hAnsi="Consolas" w:cs="Times New Roman"/>
+          <w:color w:val="CCCCCC"/>
+          <w:kern w:val="0"/>
+          <w:sz w:val="18"/>
+          <w:szCs w:val="18"/>
+          <w:lang w:eastAsia="es-CL"/>
+          <w14:ligatures w14:val="none"/>
+        </w:rPr>
+        <w:t>[,</w:t>
+      </w:r>
+      <w:r>
+        <w:rPr>
+          <w:rFonts w:ascii="Consolas" w:eastAsia="Times New Roman" w:hAnsi="Consolas" w:cs="Times New Roman"/>
+          <w:color w:val="D4D4D4"/>
+          <w:kern w:val="0"/>
+          <w:sz w:val="18"/>
+          <w:szCs w:val="18"/>
+          <w:lang w:eastAsia="es-CL"/>
+          <w14:ligatures w14:val="none"/>
+        </w:rPr>
+        <w:t>-</w:t>
+      </w:r>
+      <w:r>
+        <w:rPr>
+          <w:rFonts w:ascii="Consolas" w:eastAsia="Times New Roman" w:hAnsi="Consolas" w:cs="Times New Roman"/>
+          <w:color w:val="DCDCAA"/>
+          <w:kern w:val="0"/>
+          <w:sz w:val="18"/>
+          <w:szCs w:val="18"/>
+          <w:lang w:eastAsia="es-CL"/>
+          <w14:ligatures w14:val="none"/>
+        </w:rPr>
+        <w:t>c</w:t>
+      </w:r>
+      <w:r>
+        <w:rPr>
+          <w:rFonts w:ascii="Consolas" w:eastAsia="Times New Roman" w:hAnsi="Consolas" w:cs="Times New Roman"/>
+          <w:color w:val="CCCCCC"/>
+          <w:kern w:val="0"/>
+          <w:sz w:val="18"/>
+          <w:szCs w:val="18"/>
+          <w:lang w:eastAsia="es-CL"/>
+          <w14:ligatures w14:val="none"/>
+        </w:rPr>
+        <w:t>(</w:t>
+      </w:r>
+      <w:r>
+        <w:rPr>
+          <w:rFonts w:ascii="Consolas" w:eastAsia="Times New Roman" w:hAnsi="Consolas" w:cs="Times New Roman"/>
+          <w:color w:val="B5CEA8"/>
+          <w:kern w:val="0"/>
+          <w:sz w:val="18"/>
+          <w:szCs w:val="18"/>
+          <w:lang w:eastAsia="es-CL"/>
+          <w14:ligatures w14:val="none"/>
+        </w:rPr>
+        <w:t>3</w:t>
+      </w:r>
+      <w:r>
+        <w:rPr>
+          <w:rFonts w:ascii="Consolas" w:eastAsia="Times New Roman" w:hAnsi="Consolas" w:cs="Times New Roman"/>
+          <w:color w:val="CCCCCC"/>
+          <w:kern w:val="0"/>
+          <w:sz w:val="18"/>
+          <w:szCs w:val="18"/>
+          <w:lang w:eastAsia="es-CL"/>
+          <w14:ligatures w14:val="none"/>
+        </w:rPr>
+        <w:t>,</w:t>
+      </w:r>
+      <w:r>
+        <w:rPr>
+          <w:rFonts w:ascii="Consolas" w:eastAsia="Times New Roman" w:hAnsi="Consolas" w:cs="Times New Roman"/>
+          <w:color w:val="B5CEA8"/>
+          <w:kern w:val="0"/>
+          <w:sz w:val="18"/>
+          <w:szCs w:val="18"/>
+          <w:lang w:eastAsia="es-CL"/>
+          <w14:ligatures w14:val="none"/>
+        </w:rPr>
+        <w:t>4</w:t>
+      </w:r>
+      <w:r>
+        <w:rPr>
+          <w:rFonts w:ascii="Consolas" w:eastAsia="Times New Roman" w:hAnsi="Consolas" w:cs="Times New Roman"/>
+          <w:color w:val="CCCCCC"/>
+          <w:kern w:val="0"/>
+          <w:sz w:val="18"/>
+          <w:szCs w:val="18"/>
+          <w:lang w:eastAsia="es-CL"/>
+          <w14:ligatures w14:val="none"/>
+        </w:rPr>
+        <w:t>,</w:t>
+      </w:r>
+      <w:r>
+        <w:rPr>
+          <w:rFonts w:ascii="Consolas" w:eastAsia="Times New Roman" w:hAnsi="Consolas" w:cs="Times New Roman"/>
+          <w:color w:val="B5CEA8"/>
+          <w:kern w:val="0"/>
+          <w:sz w:val="18"/>
+          <w:szCs w:val="18"/>
+          <w:lang w:eastAsia="es-CL"/>
+          <w14:ligatures w14:val="none"/>
+        </w:rPr>
+        <w:t>7</w:t>
+      </w:r>
+      <w:r>
+        <w:rPr>
+          <w:rFonts w:ascii="Consolas" w:eastAsia="Times New Roman" w:hAnsi="Consolas" w:cs="Times New Roman"/>
+          <w:color w:val="CCCCCC"/>
+          <w:kern w:val="0"/>
+          <w:sz w:val="18"/>
+          <w:szCs w:val="18"/>
+          <w:lang w:eastAsia="es-CL"/>
+          <w14:ligatures w14:val="none"/>
+        </w:rPr>
+        <w:t>)]</w:t>
+      </w:r>
+    </w:p>
+    <w:p>
+      <w:pPr>
+        <w:shd w:val="clear" w:color="auto" w:fill="1F1F1F"/>
+        <w:spacing w:after="0" w:line="240" w:lineRule="atLeast"/>
+        <w:rPr>
+          <w:rFonts w:ascii="Consolas" w:eastAsia="Times New Roman" w:hAnsi="Consolas" w:cs="Times New Roman"/>
+          <w:color w:val="CCCCCC"/>
+          <w:kern w:val="0"/>
+          <w:sz w:val="18"/>
+          <w:szCs w:val="18"/>
+          <w:lang w:eastAsia="es-CL"/>
+          <w14:ligatures w14:val="none"/>
+        </w:rPr>
+      </w:pPr>
+      <w:proofErr w:type="spellStart"/>
+      <w:r>
+        <w:rPr>
+          <w:rFonts w:ascii="Consolas" w:eastAsia="Times New Roman" w:hAnsi="Consolas" w:cs="Times New Roman"/>
+          <w:color w:val="DCDCAA"/>
+          <w:kern w:val="0"/>
+          <w:sz w:val="18"/>
+          <w:szCs w:val="18"/>
+          <w:lang w:eastAsia="es-CL"/>
+          <w14:ligatures w14:val="none"/>
+        </w:rPr>
+        <w:t>summary</w:t>
+      </w:r>
+      <w:proofErr w:type="spellEnd"/>
+      <w:r>
+        <w:rPr>
+          <w:rFonts w:ascii="Consolas" w:eastAsia="Times New Roman" w:hAnsi="Consolas" w:cs="Times New Roman"/>
+          <w:color w:val="CCCCCC"/>
+          <w:kern w:val="0"/>
+          <w:sz w:val="18"/>
+          <w:szCs w:val="18"/>
+          <w:lang w:eastAsia="es-CL"/>
+          <w14:ligatures w14:val="none"/>
+        </w:rPr>
+        <w:t>(</w:t>
+      </w:r>
+      <w:r>
+        <w:rPr>
+          <w:rFonts w:ascii="Consolas" w:eastAsia="Times New Roman" w:hAnsi="Consolas" w:cs="Times New Roman"/>
+          <w:color w:val="9CDCFE"/>
+          <w:kern w:val="0"/>
+          <w:sz w:val="18"/>
+          <w:szCs w:val="18"/>
+          <w:lang w:eastAsia="es-CL"/>
+          <w14:ligatures w14:val="none"/>
+        </w:rPr>
+        <w:t>diamantes</w:t>
+      </w:r>
+      <w:r>
+        <w:rPr>
+          <w:rFonts w:ascii="Consolas" w:eastAsia="Times New Roman" w:hAnsi="Consolas" w:cs="Times New Roman"/>
+          <w:color w:val="CCCCCC"/>
+          <w:kern w:val="0"/>
+          <w:sz w:val="18"/>
+          <w:szCs w:val="18"/>
+          <w:lang w:eastAsia="es-CL"/>
+          <w14:ligatures w14:val="none"/>
+        </w:rPr>
+        <w:t>)</w:t>
+      </w:r>
+    </w:p>
+    <w:p>
+      <w:pPr>
+        <w:shd w:val="clear" w:color="auto" w:fill="1F1F1F"/>
+        <w:spacing w:after="0" w:line="240" w:lineRule="atLeast"/>
+        <w:rPr>
+          <w:rFonts w:ascii="Consolas" w:eastAsia="Times New Roman" w:hAnsi="Consolas" w:cs="Times New Roman"/>
+          <w:color w:val="CCCCCC"/>
+          <w:kern w:val="0"/>
+          <w:sz w:val="18"/>
+          <w:szCs w:val="18"/>
+          <w:lang w:eastAsia="es-CL"/>
+          <w14:ligatures w14:val="none"/>
+        </w:rPr>
+      </w:pPr>
+      <w:proofErr w:type="spellStart"/>
+      <w:r>
+        <w:rPr>
+          <w:rFonts w:ascii="Consolas" w:eastAsia="Times New Roman" w:hAnsi="Consolas" w:cs="Times New Roman"/>
+          <w:color w:val="DCDCAA"/>
+          <w:kern w:val="0"/>
+          <w:sz w:val="18"/>
+          <w:szCs w:val="18"/>
+          <w:lang w:eastAsia="es-CL"/>
+          <w14:ligatures w14:val="none"/>
+        </w:rPr>
+        <w:t>names</w:t>
+      </w:r>
+      <w:proofErr w:type="spellEnd"/>
+      <w:r>
+        <w:rPr>
+          <w:rFonts w:ascii="Consolas" w:eastAsia="Times New Roman" w:hAnsi="Consolas" w:cs="Times New Roman"/>
+          <w:color w:val="CCCCCC"/>
+          <w:kern w:val="0"/>
+          <w:sz w:val="18"/>
+          <w:szCs w:val="18"/>
+          <w:lang w:eastAsia="es-CL"/>
+          <w14:ligatures w14:val="none"/>
+        </w:rPr>
+        <w:t>(</w:t>
+      </w:r>
+      <w:r>
+        <w:rPr>
+          <w:rFonts w:ascii="Consolas" w:eastAsia="Times New Roman" w:hAnsi="Consolas" w:cs="Times New Roman"/>
+          <w:color w:val="9CDCFE"/>
+          <w:kern w:val="0"/>
+          <w:sz w:val="18"/>
+          <w:szCs w:val="18"/>
+          <w:lang w:eastAsia="es-CL"/>
+          <w14:ligatures w14:val="none"/>
+        </w:rPr>
+        <w:t>diamantes</w:t>
+      </w:r>
+      <w:r>
+        <w:rPr>
+          <w:rFonts w:ascii="Consolas" w:eastAsia="Times New Roman" w:hAnsi="Consolas" w:cs="Times New Roman"/>
+          <w:color w:val="CCCCCC"/>
+          <w:kern w:val="0"/>
+          <w:sz w:val="18"/>
+          <w:szCs w:val="18"/>
+          <w:lang w:eastAsia="es-CL"/>
+          <w14:ligatures w14:val="none"/>
+        </w:rPr>
+        <w:t>)</w:t>
+      </w:r>
+    </w:p>
+    <w:p>
+      <w:pPr>
+        <w:shd w:val="clear" w:color="auto" w:fill="1F1F1F"/>
+        <w:spacing w:after="0" w:line="240" w:lineRule="atLeast"/>
+        <w:rPr>
+          <w:rFonts w:ascii="Consolas" w:eastAsia="Times New Roman" w:hAnsi="Consolas" w:cs="Times New Roman"/>
+          <w:color w:val="CCCCCC"/>
+          <w:kern w:val="0"/>
+          <w:sz w:val="18"/>
+          <w:szCs w:val="18"/>
+          <w:lang w:eastAsia="es-CL"/>
+          <w14:ligatures w14:val="none"/>
+        </w:rPr>
+      </w:pPr>
+      <w:r>
+        <w:rPr>
+          <w:rFonts w:ascii="Consolas" w:eastAsia="Times New Roman" w:hAnsi="Consolas" w:cs="Times New Roman"/>
+          <w:color w:val="DCDCAA"/>
+          <w:kern w:val="0"/>
+          <w:sz w:val="18"/>
+          <w:szCs w:val="18"/>
+          <w:lang w:eastAsia="es-CL"/>
+          <w14:ligatures w14:val="none"/>
+        </w:rPr>
+        <w:t>table</w:t>
+      </w:r>
+      <w:r>
+        <w:rPr>
+          <w:rFonts w:ascii="Consolas" w:eastAsia="Times New Roman" w:hAnsi="Consolas" w:cs="Times New Roman"/>
+          <w:color w:val="CCCCCC"/>
+          <w:kern w:val="0"/>
+          <w:sz w:val="18"/>
+          <w:szCs w:val="18"/>
+          <w:lang w:eastAsia="es-CL"/>
+          <w14:ligatures w14:val="none"/>
+        </w:rPr>
+        <w:t>(</w:t>
+      </w:r>
+      <w:proofErr w:type="spellStart"/>
+      <w:r>
+        <w:rPr>
+          <w:rFonts w:ascii="Consolas" w:eastAsia="Times New Roman" w:hAnsi="Consolas" w:cs="Times New Roman"/>
+          <w:color w:val="9CDCFE"/>
+          <w:kern w:val="0"/>
+          <w:sz w:val="18"/>
+          <w:szCs w:val="18"/>
+          <w:lang w:eastAsia="es-CL"/>
+          <w14:ligatures w14:val="none"/>
+        </w:rPr>
+        <w:t>diamantes</w:t>
+      </w:r>
+      <w:r>
+        <w:rPr>
+          <w:rFonts w:ascii="Consolas" w:eastAsia="Times New Roman" w:hAnsi="Consolas" w:cs="Times New Roman"/>
+          <w:color w:val="569CD6"/>
+          <w:kern w:val="0"/>
+          <w:sz w:val="18"/>
+          <w:szCs w:val="18"/>
+          <w:lang w:eastAsia="es-CL"/>
+          <w14:ligatures w14:val="none"/>
+        </w:rPr>
+        <w:t>$</w:t>
+      </w:r>
+      <w:r>
+        <w:rPr>
+          <w:rFonts w:ascii="Consolas" w:eastAsia="Times New Roman" w:hAnsi="Consolas" w:cs="Times New Roman"/>
+          <w:color w:val="9CDCFE"/>
+          <w:kern w:val="0"/>
+          <w:sz w:val="18"/>
+          <w:szCs w:val="18"/>
+          <w:lang w:eastAsia="es-CL"/>
+          <w14:ligatures w14:val="none"/>
+        </w:rPr>
+        <w:t>cut</w:t>
+      </w:r>
+      <w:proofErr w:type="spellEnd"/>
+      <w:r>
+        <w:rPr>
+          <w:rFonts w:ascii="Consolas" w:eastAsia="Times New Roman" w:hAnsi="Consolas" w:cs="Times New Roman"/>
+          <w:color w:val="CCCCCC"/>
+          <w:kern w:val="0"/>
+          <w:sz w:val="18"/>
+          <w:szCs w:val="18"/>
+          <w:lang w:eastAsia="es-CL"/>
+          <w14:ligatures w14:val="none"/>
+        </w:rPr>
+        <w:t>)</w:t>
+      </w:r>
+    </w:p>
+    <w:p>
+      <w:pPr>
+        <w:shd w:val="clear" w:color="auto" w:fill="1F1F1F"/>
+        <w:spacing w:after="0" w:line="240" w:lineRule="atLeast"/>
+        <w:rPr>
+          <w:rFonts w:ascii="Consolas" w:eastAsia="Times New Roman" w:hAnsi="Consolas" w:cs="Times New Roman"/>
+          <w:color w:val="CCCCCC"/>
+          <w:kern w:val="0"/>
+          <w:sz w:val="18"/>
+          <w:szCs w:val="18"/>
+          <w:lang w:eastAsia="es-CL"/>
+          <w14:ligatures w14:val="none"/>
+        </w:rPr>
+      </w:pPr>
+      <w:proofErr w:type="spellStart"/>
+      <w:r>
+        <w:rPr>
+          <w:rFonts w:ascii="Consolas" w:eastAsia="Times New Roman" w:hAnsi="Consolas" w:cs="Times New Roman"/>
+          <w:color w:val="9CDCFE"/>
+          <w:kern w:val="0"/>
+          <w:sz w:val="18"/>
+          <w:szCs w:val="18"/>
+          <w:lang w:eastAsia="es-CL"/>
+          <w14:ligatures w14:val="none"/>
+        </w:rPr>
+        <w:t>diamantes</w:t>
+      </w:r>
+      <w:r>
+        <w:rPr>
+          <w:rFonts w:ascii="Consolas" w:eastAsia="Times New Roman" w:hAnsi="Consolas" w:cs="Times New Roman"/>
+          <w:color w:val="569CD6"/>
+          <w:kern w:val="0"/>
+          <w:sz w:val="18"/>
+          <w:szCs w:val="18"/>
+          <w:lang w:eastAsia="es-CL"/>
+          <w14:ligatures w14:val="none"/>
+        </w:rPr>
+        <w:t>$</w:t>
+      </w:r>
+      <w:r>
+        <w:rPr>
+          <w:rFonts w:ascii="Consolas" w:eastAsia="Times New Roman" w:hAnsi="Consolas" w:cs="Times New Roman"/>
+          <w:color w:val="9CDCFE"/>
+          <w:kern w:val="0"/>
+          <w:sz w:val="18"/>
+          <w:szCs w:val="18"/>
+          <w:lang w:eastAsia="es-CL"/>
+          <w14:ligatures w14:val="none"/>
+        </w:rPr>
+        <w:t>cut</w:t>
+      </w:r>
+      <w:proofErr w:type="spellEnd"/>
+      <w:r>
+        <w:rPr>
+          <w:rFonts w:ascii="Consolas" w:eastAsia="Times New Roman" w:hAnsi="Consolas" w:cs="Times New Roman"/>
+          <w:color w:val="CCCCCC"/>
+          <w:kern w:val="0"/>
+          <w:sz w:val="18"/>
+          <w:szCs w:val="18"/>
+          <w:lang w:eastAsia="es-CL"/>
+          <w14:ligatures w14:val="none"/>
+        </w:rPr>
+        <w:t>[</w:t>
+      </w:r>
+      <w:proofErr w:type="spellStart"/>
+      <w:r>
+        <w:rPr>
+          <w:rFonts w:ascii="Consolas" w:eastAsia="Times New Roman" w:hAnsi="Consolas" w:cs="Times New Roman"/>
+          <w:color w:val="9CDCFE"/>
+          <w:kern w:val="0"/>
+          <w:sz w:val="18"/>
+          <w:szCs w:val="18"/>
+          <w:lang w:eastAsia="es-CL"/>
+          <w14:ligatures w14:val="none"/>
+        </w:rPr>
+        <w:t>diamantes</w:t>
+      </w:r>
+      <w:r>
+        <w:rPr>
+          <w:rFonts w:ascii="Consolas" w:eastAsia="Times New Roman" w:hAnsi="Consolas" w:cs="Times New Roman"/>
+          <w:color w:val="569CD6"/>
+          <w:kern w:val="0"/>
+          <w:sz w:val="18"/>
+          <w:szCs w:val="18"/>
+          <w:lang w:eastAsia="es-CL"/>
+          <w14:ligatures w14:val="none"/>
+        </w:rPr>
+        <w:t>$</w:t>
+      </w:r>
+      <w:r>
+        <w:rPr>
+          <w:rFonts w:ascii="Consolas" w:eastAsia="Times New Roman" w:hAnsi="Consolas" w:cs="Times New Roman"/>
+          <w:color w:val="9CDCFE"/>
+          <w:kern w:val="0"/>
+          <w:sz w:val="18"/>
+          <w:szCs w:val="18"/>
+          <w:lang w:eastAsia="es-CL"/>
+          <w14:ligatures w14:val="none"/>
+        </w:rPr>
+        <w:t>cut</w:t>
+      </w:r>
+      <w:r>
+        <w:rPr>
+          <w:rFonts w:ascii="Consolas" w:eastAsia="Times New Roman" w:hAnsi="Consolas" w:cs="Times New Roman"/>
+          <w:color w:val="D4D4D4"/>
+          <w:kern w:val="0"/>
+          <w:sz w:val="18"/>
+          <w:szCs w:val="18"/>
+          <w:lang w:eastAsia="es-CL"/>
+          <w14:ligatures w14:val="none"/>
+        </w:rPr>
+        <w:t>%in</w:t>
+      </w:r>
+      <w:proofErr w:type="spellEnd"/>
+      <w:r>
+        <w:rPr>
+          <w:rFonts w:ascii="Consolas" w:eastAsia="Times New Roman" w:hAnsi="Consolas" w:cs="Times New Roman"/>
+          <w:color w:val="D4D4D4"/>
+          <w:kern w:val="0"/>
+          <w:sz w:val="18"/>
+          <w:szCs w:val="18"/>
+          <w:lang w:eastAsia="es-CL"/>
+          <w14:ligatures w14:val="none"/>
+        </w:rPr>
+        <w:t>%</w:t>
+      </w:r>
+      <w:r>
+        <w:rPr>
+          <w:rFonts w:ascii="Consolas" w:eastAsia="Times New Roman" w:hAnsi="Consolas" w:cs="Times New Roman"/>
+          <w:color w:val="CE9178"/>
+          <w:kern w:val="0"/>
+          <w:sz w:val="18"/>
+          <w:szCs w:val="18"/>
+          <w:lang w:eastAsia="es-CL"/>
+          <w14:ligatures w14:val="none"/>
+        </w:rPr>
+        <w:t>"</w:t>
+      </w:r>
+      <w:proofErr w:type="spellStart"/>
+      <w:r>
+        <w:rPr>
+          <w:rFonts w:ascii="Consolas" w:eastAsia="Times New Roman" w:hAnsi="Consolas" w:cs="Times New Roman"/>
+          <w:color w:val="CE9178"/>
+          <w:kern w:val="0"/>
+          <w:sz w:val="18"/>
+          <w:szCs w:val="18"/>
+          <w:lang w:eastAsia="es-CL"/>
+          <w14:ligatures w14:val="none"/>
+        </w:rPr>
+        <w:t>Fair</w:t>
+      </w:r>
+      <w:proofErr w:type="spellEnd"/>
+      <w:r>
+        <w:rPr>
+          <w:rFonts w:ascii="Consolas" w:eastAsia="Times New Roman" w:hAnsi="Consolas" w:cs="Times New Roman"/>
+          <w:color w:val="CE9178"/>
+          <w:kern w:val="0"/>
+          <w:sz w:val="18"/>
+          <w:szCs w:val="18"/>
+          <w:lang w:eastAsia="es-CL"/>
+          <w14:ligatures w14:val="none"/>
+        </w:rPr>
+        <w:t>"</w:t>
+      </w:r>
+      <w:r>
+        <w:rPr>
+          <w:rFonts w:ascii="Consolas" w:eastAsia="Times New Roman" w:hAnsi="Consolas" w:cs="Times New Roman"/>
+          <w:color w:val="CCCCCC"/>
+          <w:kern w:val="0"/>
+          <w:sz w:val="18"/>
+          <w:szCs w:val="18"/>
+          <w:lang w:eastAsia="es-CL"/>
+          <w14:ligatures w14:val="none"/>
+        </w:rPr>
+        <w:t>]</w:t>
+      </w:r>
+      <w:r>
+        <w:rPr>
+          <w:rFonts w:ascii="Consolas" w:eastAsia="Times New Roman" w:hAnsi="Consolas" w:cs="Times New Roman"/>
+          <w:color w:val="D4D4D4"/>
+          <w:kern w:val="0"/>
+          <w:sz w:val="18"/>
+          <w:szCs w:val="18"/>
+          <w:lang w:eastAsia="es-CL"/>
+          <w14:ligatures w14:val="none"/>
+        </w:rPr>
+        <w:t>&lt;-</w:t>
+      </w:r>
+      <w:r>
+        <w:rPr>
+          <w:rFonts w:ascii="Consolas" w:eastAsia="Times New Roman" w:hAnsi="Consolas" w:cs="Times New Roman"/>
+          <w:color w:val="CE9178"/>
+          <w:kern w:val="0"/>
+          <w:sz w:val="18"/>
+          <w:szCs w:val="18"/>
+          <w:lang w:eastAsia="es-CL"/>
+          <w14:ligatures w14:val="none"/>
+        </w:rPr>
+        <w:t>"1"</w:t>
+      </w:r>
+    </w:p>
+    <w:p>
+      <w:pPr>
+        <w:shd w:val="clear" w:color="auto" w:fill="1F1F1F"/>
+        <w:spacing w:after="0" w:line="240" w:lineRule="atLeast"/>
+        <w:rPr>
+          <w:rFonts w:ascii="Consolas" w:eastAsia="Times New Roman" w:hAnsi="Consolas" w:cs="Times New Roman"/>
+          <w:color w:val="CCCCCC"/>
+          <w:kern w:val="0"/>
+          <w:sz w:val="18"/>
+          <w:szCs w:val="18"/>
+          <w:lang w:eastAsia="es-CL"/>
+          <w14:ligatures w14:val="none"/>
+        </w:rPr>
+      </w:pPr>
+      <w:proofErr w:type="spellStart"/>
+      <w:r>
+        <w:rPr>
+          <w:rFonts w:ascii="Consolas" w:eastAsia="Times New Roman" w:hAnsi="Consolas" w:cs="Times New Roman"/>
+          <w:color w:val="9CDCFE"/>
+          <w:kern w:val="0"/>
+          <w:sz w:val="18"/>
+          <w:szCs w:val="18"/>
+          <w:lang w:eastAsia="es-CL"/>
+          <w14:ligatures w14:val="none"/>
+        </w:rPr>
+        <w:t>diamantes</w:t>
+      </w:r>
+      <w:r>
+        <w:rPr>
+          <w:rFonts w:ascii="Consolas" w:eastAsia="Times New Roman" w:hAnsi="Consolas" w:cs="Times New Roman"/>
+          <w:color w:val="569CD6"/>
+          <w:kern w:val="0"/>
+          <w:sz w:val="18"/>
+          <w:szCs w:val="18"/>
+          <w:lang w:eastAsia="es-CL"/>
+          <w14:ligatures w14:val="none"/>
+        </w:rPr>
+        <w:t>$</w:t>
+      </w:r>
+      <w:r>
+        <w:rPr>
+          <w:rFonts w:ascii="Consolas" w:eastAsia="Times New Roman" w:hAnsi="Consolas" w:cs="Times New Roman"/>
+          <w:color w:val="9CDCFE"/>
+          <w:kern w:val="0"/>
+          <w:sz w:val="18"/>
+          <w:szCs w:val="18"/>
+          <w:lang w:eastAsia="es-CL"/>
+          <w14:ligatures w14:val="none"/>
+        </w:rPr>
+        <w:t>cut</w:t>
+      </w:r>
+      <w:proofErr w:type="spellEnd"/>
+      <w:r>
+        <w:rPr>
+          <w:rFonts w:ascii="Consolas" w:eastAsia="Times New Roman" w:hAnsi="Consolas" w:cs="Times New Roman"/>
+          <w:color w:val="CCCCCC"/>
+          <w:kern w:val="0"/>
+          <w:sz w:val="18"/>
+          <w:szCs w:val="18"/>
+          <w:lang w:eastAsia="es-CL"/>
+          <w14:ligatures w14:val="none"/>
+        </w:rPr>
+        <w:t>[</w:t>
+      </w:r>
+      <w:proofErr w:type="spellStart"/>
+      <w:r>
+        <w:rPr>
+          <w:rFonts w:ascii="Consolas" w:eastAsia="Times New Roman" w:hAnsi="Consolas" w:cs="Times New Roman"/>
+          <w:color w:val="9CDCFE"/>
+          <w:kern w:val="0"/>
+          <w:sz w:val="18"/>
+          <w:szCs w:val="18"/>
+          <w:lang w:eastAsia="es-CL"/>
+          <w14:ligatures w14:val="none"/>
+        </w:rPr>
+        <w:t>diamantes</w:t>
+      </w:r>
+      <w:r>
+        <w:rPr>
+          <w:rFonts w:ascii="Consolas" w:eastAsia="Times New Roman" w:hAnsi="Consolas" w:cs="Times New Roman"/>
+          <w:color w:val="569CD6"/>
+          <w:kern w:val="0"/>
+          <w:sz w:val="18"/>
+          <w:szCs w:val="18"/>
+          <w:lang w:eastAsia="es-CL"/>
+          <w14:ligatures w14:val="none"/>
+        </w:rPr>
+        <w:t>$</w:t>
+      </w:r>
+      <w:r>
+        <w:rPr>
+          <w:rFonts w:ascii="Consolas" w:eastAsia="Times New Roman" w:hAnsi="Consolas" w:cs="Times New Roman"/>
+          <w:color w:val="9CDCFE"/>
+          <w:kern w:val="0"/>
+          <w:sz w:val="18"/>
+          <w:szCs w:val="18"/>
+          <w:lang w:eastAsia="es-CL"/>
+          <w14:ligatures w14:val="none"/>
+        </w:rPr>
+        <w:t>cut</w:t>
+      </w:r>
+      <w:r>
+        <w:rPr>
+          <w:rFonts w:ascii="Consolas" w:eastAsia="Times New Roman" w:hAnsi="Consolas" w:cs="Times New Roman"/>
+          <w:color w:val="D4D4D4"/>
+          <w:kern w:val="0"/>
+          <w:sz w:val="18"/>
+          <w:szCs w:val="18"/>
+          <w:lang w:eastAsia="es-CL"/>
+          <w14:ligatures w14:val="none"/>
+        </w:rPr>
+        <w:t>%in</w:t>
+      </w:r>
+      <w:proofErr w:type="spellEnd"/>
+      <w:r>
+        <w:rPr>
+          <w:rFonts w:ascii="Consolas" w:eastAsia="Times New Roman" w:hAnsi="Consolas" w:cs="Times New Roman"/>
+          <w:color w:val="D4D4D4"/>
+          <w:kern w:val="0"/>
+          <w:sz w:val="18"/>
+          <w:szCs w:val="18"/>
+          <w:lang w:eastAsia="es-CL"/>
+          <w14:ligatures w14:val="none"/>
+        </w:rPr>
+        <w:t>%</w:t>
+      </w:r>
+      <w:r>
+        <w:rPr>
+          <w:rFonts w:ascii="Consolas" w:eastAsia="Times New Roman" w:hAnsi="Consolas" w:cs="Times New Roman"/>
+          <w:color w:val="CE9178"/>
+          <w:kern w:val="0"/>
+          <w:sz w:val="18"/>
+          <w:szCs w:val="18"/>
+          <w:lang w:eastAsia="es-CL"/>
+          <w14:ligatures w14:val="none"/>
+        </w:rPr>
+        <w:t>"Good"</w:t>
+      </w:r>
+      <w:r>
+        <w:rPr>
+          <w:rFonts w:ascii="Consolas" w:eastAsia="Times New Roman" w:hAnsi="Consolas" w:cs="Times New Roman"/>
+          <w:color w:val="CCCCCC"/>
+          <w:kern w:val="0"/>
+          <w:sz w:val="18"/>
+          <w:szCs w:val="18"/>
+          <w:lang w:eastAsia="es-CL"/>
+          <w14:ligatures w14:val="none"/>
+        </w:rPr>
+        <w:t>]</w:t>
+      </w:r>
+      <w:r>
+        <w:rPr>
+          <w:rFonts w:ascii="Consolas" w:eastAsia="Times New Roman" w:hAnsi="Consolas" w:cs="Times New Roman"/>
+          <w:color w:val="D4D4D4"/>
+          <w:kern w:val="0"/>
+          <w:sz w:val="18"/>
+          <w:szCs w:val="18"/>
+          <w:lang w:eastAsia="es-CL"/>
+          <w14:ligatures w14:val="none"/>
+        </w:rPr>
+        <w:t>&lt;-</w:t>
+      </w:r>
+      <w:r>
+        <w:rPr>
+          <w:rFonts w:ascii="Consolas" w:eastAsia="Times New Roman" w:hAnsi="Consolas" w:cs="Times New Roman"/>
+          <w:color w:val="CE9178"/>
+          <w:kern w:val="0"/>
+          <w:sz w:val="18"/>
+          <w:szCs w:val="18"/>
+          <w:lang w:eastAsia="es-CL"/>
+          <w14:ligatures w14:val="none"/>
+        </w:rPr>
+        <w:t>"2"</w:t>
+      </w:r>
+    </w:p>
+    <w:p>
+      <w:pPr>
+        <w:shd w:val="clear" w:color="auto" w:fill="1F1F1F"/>
+        <w:spacing w:after="0" w:line="240" w:lineRule="atLeast"/>
+        <w:rPr>
+          <w:rFonts w:ascii="Consolas" w:eastAsia="Times New Roman" w:hAnsi="Consolas" w:cs="Times New Roman"/>
+          <w:color w:val="CCCCCC"/>
+          <w:kern w:val="0"/>
+          <w:sz w:val="18"/>
+          <w:szCs w:val="18"/>
+          <w:lang w:eastAsia="es-CL"/>
+          <w14:ligatures w14:val="none"/>
+        </w:rPr>
+      </w:pPr>
+      <w:proofErr w:type="spellStart"/>
+      <w:r>
+        <w:rPr>
+          <w:rFonts w:ascii="Consolas" w:eastAsia="Times New Roman" w:hAnsi="Consolas" w:cs="Times New Roman"/>
+          <w:color w:val="9CDCFE"/>
+          <w:kern w:val="0"/>
+          <w:sz w:val="18"/>
+          <w:szCs w:val="18"/>
+          <w:lang w:eastAsia="es-CL"/>
+          <w14:ligatures w14:val="none"/>
+        </w:rPr>
+        <w:t>diamantes</w:t>
+      </w:r>
+      <w:r>
+        <w:rPr>
+          <w:rFonts w:ascii="Consolas" w:eastAsia="Times New Roman" w:hAnsi="Consolas" w:cs="Times New Roman"/>
+          <w:color w:val="569CD6"/>
+          <w:kern w:val="0"/>
+          <w:sz w:val="18"/>
+          <w:szCs w:val="18"/>
+          <w:lang w:eastAsia="es-CL"/>
+          <w14:ligatures w14:val="none"/>
+        </w:rPr>
+        <w:t>$</w:t>
+      </w:r>
+      <w:r>
+        <w:rPr>
+          <w:rFonts w:ascii="Consolas" w:eastAsia="Times New Roman" w:hAnsi="Consolas" w:cs="Times New Roman"/>
+          <w:color w:val="9CDCFE"/>
+          <w:kern w:val="0"/>
+          <w:sz w:val="18"/>
+          <w:szCs w:val="18"/>
+          <w:lang w:eastAsia="es-CL"/>
+          <w14:ligatures w14:val="none"/>
+        </w:rPr>
+        <w:t>cut</w:t>
+      </w:r>
+      <w:proofErr w:type="spellEnd"/>
+      <w:r>
+        <w:rPr>
+          <w:rFonts w:ascii="Consolas" w:eastAsia="Times New Roman" w:hAnsi="Consolas" w:cs="Times New Roman"/>
+          <w:color w:val="CCCCCC"/>
+          <w:kern w:val="0"/>
+          <w:sz w:val="18"/>
+          <w:szCs w:val="18"/>
+          <w:lang w:eastAsia="es-CL"/>
+          <w14:ligatures w14:val="none"/>
+        </w:rPr>
+        <w:t>[</w:t>
+      </w:r>
+      <w:proofErr w:type="spellStart"/>
+      <w:r>
+        <w:rPr>
+          <w:rFonts w:ascii="Consolas" w:eastAsia="Times New Roman" w:hAnsi="Consolas" w:cs="Times New Roman"/>
+          <w:color w:val="9CDCFE"/>
+          <w:kern w:val="0"/>
+          <w:sz w:val="18"/>
+          <w:szCs w:val="18"/>
+          <w:lang w:eastAsia="es-CL"/>
+          <w14:ligatures w14:val="none"/>
+        </w:rPr>
+        <w:t>diamantes</w:t>
+      </w:r>
+      <w:r>
+        <w:rPr>
+          <w:rFonts w:ascii="Consolas" w:eastAsia="Times New Roman" w:hAnsi="Consolas" w:cs="Times New Roman"/>
+          <w:color w:val="569CD6"/>
+          <w:kern w:val="0"/>
+          <w:sz w:val="18"/>
+          <w:szCs w:val="18"/>
+          <w:lang w:eastAsia="es-CL"/>
+          <w14:ligatures w14:val="none"/>
+        </w:rPr>
+        <w:t>$</w:t>
+      </w:r>
+      <w:r>
+        <w:rPr>
+          <w:rFonts w:ascii="Consolas" w:eastAsia="Times New Roman" w:hAnsi="Consolas" w:cs="Times New Roman"/>
+          <w:color w:val="9CDCFE"/>
+          <w:kern w:val="0"/>
+          <w:sz w:val="18"/>
+          <w:szCs w:val="18"/>
+          <w:lang w:eastAsia="es-CL"/>
+          <w14:ligatures w14:val="none"/>
+        </w:rPr>
+        <w:t>cut</w:t>
+      </w:r>
+      <w:r>
+        <w:rPr>
+          <w:rFonts w:ascii="Consolas" w:eastAsia="Times New Roman" w:hAnsi="Consolas" w:cs="Times New Roman"/>
+          <w:color w:val="D4D4D4"/>
+          <w:kern w:val="0"/>
+          <w:sz w:val="18"/>
+          <w:szCs w:val="18"/>
+          <w:lang w:eastAsia="es-CL"/>
+          <w14:ligatures w14:val="none"/>
+        </w:rPr>
+        <w:t>%in</w:t>
+      </w:r>
+      <w:proofErr w:type="spellEnd"/>
+      <w:r>
+        <w:rPr>
+          <w:rFonts w:ascii="Consolas" w:eastAsia="Times New Roman" w:hAnsi="Consolas" w:cs="Times New Roman"/>
+          <w:color w:val="D4D4D4"/>
+          <w:kern w:val="0"/>
+          <w:sz w:val="18"/>
+          <w:szCs w:val="18"/>
+          <w:lang w:eastAsia="es-CL"/>
+          <w14:ligatures w14:val="none"/>
+        </w:rPr>
+        <w:t>%</w:t>
+      </w:r>
+      <w:r>
+        <w:rPr>
+          <w:rFonts w:ascii="Consolas" w:eastAsia="Times New Roman" w:hAnsi="Consolas" w:cs="Times New Roman"/>
+          <w:color w:val="CE9178"/>
+          <w:kern w:val="0"/>
+          <w:sz w:val="18"/>
+          <w:szCs w:val="18"/>
+          <w:lang w:eastAsia="es-CL"/>
+          <w14:ligatures w14:val="none"/>
+        </w:rPr>
+        <w:t>"</w:t>
+      </w:r>
+      <w:proofErr w:type="spellStart"/>
+      <w:r>
+        <w:rPr>
+          <w:rFonts w:ascii="Consolas" w:eastAsia="Times New Roman" w:hAnsi="Consolas" w:cs="Times New Roman"/>
+          <w:color w:val="CE9178"/>
+          <w:kern w:val="0"/>
+          <w:sz w:val="18"/>
+          <w:szCs w:val="18"/>
+          <w:lang w:eastAsia="es-CL"/>
+          <w14:ligatures w14:val="none"/>
+        </w:rPr>
+        <w:t>Very</w:t>
+      </w:r>
+      <w:proofErr w:type="spellEnd"/>
+      <w:r>
+        <w:rPr>
+          <w:rFonts w:ascii="Consolas" w:eastAsia="Times New Roman" w:hAnsi="Consolas" w:cs="Times New Roman"/>
+          <w:color w:val="CE9178"/>
+          <w:kern w:val="0"/>
+          <w:sz w:val="18"/>
+          <w:szCs w:val="18"/>
+          <w:lang w:eastAsia="es-CL"/>
+          <w14:ligatures w14:val="none"/>
+        </w:rPr>
+        <w:t xml:space="preserve"> Good"</w:t>
+      </w:r>
+      <w:r>
+        <w:rPr>
+          <w:rFonts w:ascii="Consolas" w:eastAsia="Times New Roman" w:hAnsi="Consolas" w:cs="Times New Roman"/>
+          <w:color w:val="CCCCCC"/>
+          <w:kern w:val="0"/>
+          <w:sz w:val="18"/>
+          <w:szCs w:val="18"/>
+          <w:lang w:eastAsia="es-CL"/>
+          <w14:ligatures w14:val="none"/>
+        </w:rPr>
+        <w:t>]</w:t>
+      </w:r>
+      <w:r>
+        <w:rPr>
+          <w:rFonts w:ascii="Consolas" w:eastAsia="Times New Roman" w:hAnsi="Consolas" w:cs="Times New Roman"/>
+          <w:color w:val="D4D4D4"/>
+          <w:kern w:val="0"/>
+          <w:sz w:val="18"/>
+          <w:szCs w:val="18"/>
+          <w:lang w:eastAsia="es-CL"/>
+          <w14:ligatures w14:val="none"/>
+        </w:rPr>
+        <w:t>&lt;-</w:t>
+      </w:r>
+      <w:r>
+        <w:rPr>
+          <w:rFonts w:ascii="Consolas" w:eastAsia="Times New Roman" w:hAnsi="Consolas" w:cs="Times New Roman"/>
+          <w:color w:val="CE9178"/>
+          <w:kern w:val="0"/>
+          <w:sz w:val="18"/>
+          <w:szCs w:val="18"/>
+          <w:lang w:eastAsia="es-CL"/>
+          <w14:ligatures w14:val="none"/>
+        </w:rPr>
+        <w:t>"3"</w:t>
+      </w:r>
+    </w:p>
+    <w:p>
+      <w:pPr>
+        <w:shd w:val="clear" w:color="auto" w:fill="1F1F1F"/>
+        <w:spacing w:after="0" w:line="240" w:lineRule="atLeast"/>
+        <w:rPr>
+          <w:rFonts w:ascii="Consolas" w:eastAsia="Times New Roman" w:hAnsi="Consolas" w:cs="Times New Roman"/>
+          <w:color w:val="CCCCCC"/>
+          <w:kern w:val="0"/>
+          <w:sz w:val="18"/>
+          <w:szCs w:val="18"/>
+          <w:lang w:eastAsia="es-CL"/>
+          <w14:ligatures w14:val="none"/>
+        </w:rPr>
+      </w:pPr>
+      <w:proofErr w:type="spellStart"/>
+      <w:r>
+        <w:rPr>
+          <w:rFonts w:ascii="Consolas" w:eastAsia="Times New Roman" w:hAnsi="Consolas" w:cs="Times New Roman"/>
+          <w:color w:val="9CDCFE"/>
+          <w:kern w:val="0"/>
+          <w:sz w:val="18"/>
+          <w:szCs w:val="18"/>
+          <w:lang w:eastAsia="es-CL"/>
+          <w14:ligatures w14:val="none"/>
+        </w:rPr>
+        <w:t>diamantes</w:t>
+      </w:r>
+      <w:r>
+        <w:rPr>
+          <w:rFonts w:ascii="Consolas" w:eastAsia="Times New Roman" w:hAnsi="Consolas" w:cs="Times New Roman"/>
+          <w:color w:val="569CD6"/>
+          <w:kern w:val="0"/>
+          <w:sz w:val="18"/>
+          <w:szCs w:val="18"/>
+          <w:lang w:eastAsia="es-CL"/>
+          <w14:ligatures w14:val="none"/>
+        </w:rPr>
+        <w:t>$</w:t>
+      </w:r>
+      <w:r>
+        <w:rPr>
+          <w:rFonts w:ascii="Consolas" w:eastAsia="Times New Roman" w:hAnsi="Consolas" w:cs="Times New Roman"/>
+          <w:color w:val="9CDCFE"/>
+          <w:kern w:val="0"/>
+          <w:sz w:val="18"/>
+          <w:szCs w:val="18"/>
+          <w:lang w:eastAsia="es-CL"/>
+          <w14:ligatures w14:val="none"/>
+        </w:rPr>
+        <w:t>cut</w:t>
+      </w:r>
+      <w:proofErr w:type="spellEnd"/>
+      <w:r>
+        <w:rPr>
+          <w:rFonts w:ascii="Consolas" w:eastAsia="Times New Roman" w:hAnsi="Consolas" w:cs="Times New Roman"/>
+          <w:color w:val="CCCCCC"/>
+          <w:kern w:val="0"/>
+          <w:sz w:val="18"/>
+          <w:szCs w:val="18"/>
+          <w:lang w:eastAsia="es-CL"/>
+          <w14:ligatures w14:val="none"/>
+        </w:rPr>
+        <w:t>[</w:t>
+      </w:r>
+      <w:proofErr w:type="spellStart"/>
+      <w:r>
+        <w:rPr>
+          <w:rFonts w:ascii="Consolas" w:eastAsia="Times New Roman" w:hAnsi="Consolas" w:cs="Times New Roman"/>
+          <w:color w:val="9CDCFE"/>
+          <w:kern w:val="0"/>
+          <w:sz w:val="18"/>
+          <w:szCs w:val="18"/>
+          <w:lang w:eastAsia="es-CL"/>
+          <w14:ligatures w14:val="none"/>
+        </w:rPr>
+        <w:t>diamantes</w:t>
+      </w:r>
+      <w:r>
+        <w:rPr>
+          <w:rFonts w:ascii="Consolas" w:eastAsia="Times New Roman" w:hAnsi="Consolas" w:cs="Times New Roman"/>
+          <w:color w:val="569CD6"/>
+          <w:kern w:val="0"/>
+          <w:sz w:val="18"/>
+          <w:szCs w:val="18"/>
+          <w:lang w:eastAsia="es-CL"/>
+          <w14:ligatures w14:val="none"/>
+        </w:rPr>
+        <w:t>$</w:t>
+      </w:r>
+      <w:r>
+        <w:rPr>
+          <w:rFonts w:ascii="Consolas" w:eastAsia="Times New Roman" w:hAnsi="Consolas" w:cs="Times New Roman"/>
+          <w:color w:val="9CDCFE"/>
+          <w:kern w:val="0"/>
+          <w:sz w:val="18"/>
+          <w:szCs w:val="18"/>
+          <w:lang w:eastAsia="es-CL"/>
+          <w14:ligatures w14:val="none"/>
+        </w:rPr>
+        <w:t>cut</w:t>
+      </w:r>
+      <w:r>
+        <w:rPr>
+          <w:rFonts w:ascii="Consolas" w:eastAsia="Times New Roman" w:hAnsi="Consolas" w:cs="Times New Roman"/>
+          <w:color w:val="D4D4D4"/>
+          <w:kern w:val="0"/>
+          <w:sz w:val="18"/>
+          <w:szCs w:val="18"/>
+          <w:lang w:eastAsia="es-CL"/>
+          <w14:ligatures w14:val="none"/>
+        </w:rPr>
+        <w:t>%in</w:t>
+      </w:r>
+      <w:proofErr w:type="spellEnd"/>
+      <w:r>
+        <w:rPr>
+          <w:rFonts w:ascii="Consolas" w:eastAsia="Times New Roman" w:hAnsi="Consolas" w:cs="Times New Roman"/>
+          <w:color w:val="D4D4D4"/>
+          <w:kern w:val="0"/>
+          <w:sz w:val="18"/>
+          <w:szCs w:val="18"/>
+          <w:lang w:eastAsia="es-CL"/>
+          <w14:ligatures w14:val="none"/>
+        </w:rPr>
+        <w:t>%</w:t>
+      </w:r>
+      <w:r>
+        <w:rPr>
+          <w:rFonts w:ascii="Consolas" w:eastAsia="Times New Roman" w:hAnsi="Consolas" w:cs="Times New Roman"/>
+          <w:color w:val="CE9178"/>
+          <w:kern w:val="0"/>
+          <w:sz w:val="18"/>
+          <w:szCs w:val="18"/>
+          <w:lang w:eastAsia="es-CL"/>
+          <w14:ligatures w14:val="none"/>
+        </w:rPr>
+        <w:t>"Premium"</w:t>
+      </w:r>
+      <w:r>
+        <w:rPr>
+          <w:rFonts w:ascii="Consolas" w:eastAsia="Times New Roman" w:hAnsi="Consolas" w:cs="Times New Roman"/>
+          <w:color w:val="CCCCCC"/>
+          <w:kern w:val="0"/>
+          <w:sz w:val="18"/>
+          <w:szCs w:val="18"/>
+          <w:lang w:eastAsia="es-CL"/>
+          <w14:ligatures w14:val="none"/>
+        </w:rPr>
+        <w:t>]</w:t>
+      </w:r>
+      <w:r>
+        <w:rPr>
+          <w:rFonts w:ascii="Consolas" w:eastAsia="Times New Roman" w:hAnsi="Consolas" w:cs="Times New Roman"/>
+          <w:color w:val="D4D4D4"/>
+          <w:kern w:val="0"/>
+          <w:sz w:val="18"/>
+          <w:szCs w:val="18"/>
+          <w:lang w:eastAsia="es-CL"/>
+          <w14:ligatures w14:val="none"/>
+        </w:rPr>
+        <w:t>&lt;-</w:t>
+      </w:r>
+      <w:r>
+        <w:rPr>
+          <w:rFonts w:ascii="Consolas" w:eastAsia="Times New Roman" w:hAnsi="Consolas" w:cs="Times New Roman"/>
+          <w:color w:val="CE9178"/>
+          <w:kern w:val="0"/>
+          <w:sz w:val="18"/>
+          <w:szCs w:val="18"/>
+          <w:lang w:eastAsia="es-CL"/>
+          <w14:ligatures w14:val="none"/>
+        </w:rPr>
+        <w:t>"4"</w:t>
+      </w:r>
+    </w:p>
+    <w:p>
+      <w:pPr>
+        <w:shd w:val="clear" w:color="auto" w:fill="1F1F1F"/>
+        <w:spacing w:after="0" w:line="240" w:lineRule="atLeast"/>
+        <w:rPr>
+          <w:rFonts w:ascii="Consolas" w:eastAsia="Times New Roman" w:hAnsi="Consolas" w:cs="Times New Roman"/>
+          <w:color w:val="CCCCCC"/>
+          <w:kern w:val="0"/>
+          <w:sz w:val="18"/>
+          <w:szCs w:val="18"/>
+          <w:lang w:eastAsia="es-CL"/>
+          <w14:ligatures w14:val="none"/>
+        </w:rPr>
+      </w:pPr>
+      <w:proofErr w:type="spellStart"/>
+      <w:r>
+        <w:rPr>
+          <w:rFonts w:ascii="Consolas" w:eastAsia="Times New Roman" w:hAnsi="Consolas" w:cs="Times New Roman"/>
+          <w:color w:val="9CDCFE"/>
+          <w:kern w:val="0"/>
+          <w:sz w:val="18"/>
+          <w:szCs w:val="18"/>
+          <w:lang w:eastAsia="es-CL"/>
+          <w14:ligatures w14:val="none"/>
+        </w:rPr>
+        <w:t>diamantes</w:t>
+      </w:r>
+      <w:r>
+        <w:rPr>
+          <w:rFonts w:ascii="Consolas" w:eastAsia="Times New Roman" w:hAnsi="Consolas" w:cs="Times New Roman"/>
+          <w:color w:val="569CD6"/>
+          <w:kern w:val="0"/>
+          <w:sz w:val="18"/>
+          <w:szCs w:val="18"/>
+          <w:lang w:eastAsia="es-CL"/>
+          <w14:ligatures w14:val="none"/>
+        </w:rPr>
+        <w:t>$</w:t>
+      </w:r>
+      <w:r>
+        <w:rPr>
+          <w:rFonts w:ascii="Consolas" w:eastAsia="Times New Roman" w:hAnsi="Consolas" w:cs="Times New Roman"/>
+          <w:color w:val="9CDCFE"/>
+          <w:kern w:val="0"/>
+          <w:sz w:val="18"/>
+          <w:szCs w:val="18"/>
+          <w:lang w:eastAsia="es-CL"/>
+          <w14:ligatures w14:val="none"/>
+        </w:rPr>
+        <w:t>cut</w:t>
+      </w:r>
+      <w:proofErr w:type="spellEnd"/>
+      <w:r>
+        <w:rPr>
+          <w:rFonts w:ascii="Consolas" w:eastAsia="Times New Roman" w:hAnsi="Consolas" w:cs="Times New Roman"/>
+          <w:color w:val="CCCCCC"/>
+          <w:kern w:val="0"/>
+          <w:sz w:val="18"/>
+          <w:szCs w:val="18"/>
+          <w:lang w:eastAsia="es-CL"/>
+          <w14:ligatures w14:val="none"/>
+        </w:rPr>
+        <w:t>[</w:t>
+      </w:r>
+      <w:proofErr w:type="spellStart"/>
+      <w:r>
+        <w:rPr>
+          <w:rFonts w:ascii="Consolas" w:eastAsia="Times New Roman" w:hAnsi="Consolas" w:cs="Times New Roman"/>
+          <w:color w:val="9CDCFE"/>
+          <w:kern w:val="0"/>
+          <w:sz w:val="18"/>
+          <w:szCs w:val="18"/>
+          <w:lang w:eastAsia="es-CL"/>
+          <w14:ligatures w14:val="none"/>
+        </w:rPr>
+        <w:t>diamantes</w:t>
+      </w:r>
+      <w:r>
+        <w:rPr>
+          <w:rFonts w:ascii="Consolas" w:eastAsia="Times New Roman" w:hAnsi="Consolas" w:cs="Times New Roman"/>
+          <w:color w:val="569CD6"/>
+          <w:kern w:val="0"/>
+          <w:sz w:val="18"/>
+          <w:szCs w:val="18"/>
+          <w:lang w:eastAsia="es-CL"/>
+          <w14:ligatures w14:val="none"/>
+        </w:rPr>
+        <w:t>$</w:t>
+      </w:r>
+      <w:r>
+        <w:rPr>
+          <w:rFonts w:ascii="Consolas" w:eastAsia="Times New Roman" w:hAnsi="Consolas" w:cs="Times New Roman"/>
+          <w:color w:val="9CDCFE"/>
+          <w:kern w:val="0"/>
+          <w:sz w:val="18"/>
+          <w:szCs w:val="18"/>
+          <w:lang w:eastAsia="es-CL"/>
+          <w14:ligatures w14:val="none"/>
+        </w:rPr>
+        <w:t>cut</w:t>
+      </w:r>
+      <w:r>
+        <w:rPr>
+          <w:rFonts w:ascii="Consolas" w:eastAsia="Times New Roman" w:hAnsi="Consolas" w:cs="Times New Roman"/>
+          <w:color w:val="D4D4D4"/>
+          <w:kern w:val="0"/>
+          <w:sz w:val="18"/>
+          <w:szCs w:val="18"/>
+          <w:lang w:eastAsia="es-CL"/>
+          <w14:ligatures w14:val="none"/>
+        </w:rPr>
+        <w:t>%in</w:t>
+      </w:r>
+      <w:proofErr w:type="spellEnd"/>
+      <w:r>
+        <w:rPr>
+          <w:rFonts w:ascii="Consolas" w:eastAsia="Times New Roman" w:hAnsi="Consolas" w:cs="Times New Roman"/>
+          <w:color w:val="D4D4D4"/>
+          <w:kern w:val="0"/>
+          <w:sz w:val="18"/>
+          <w:szCs w:val="18"/>
+          <w:lang w:eastAsia="es-CL"/>
+          <w14:ligatures w14:val="none"/>
+        </w:rPr>
+        <w:t>%</w:t>
+      </w:r>
+      <w:r>
+        <w:rPr>
+          <w:rFonts w:ascii="Consolas" w:eastAsia="Times New Roman" w:hAnsi="Consolas" w:cs="Times New Roman"/>
+          <w:color w:val="CE9178"/>
+          <w:kern w:val="0"/>
+          <w:sz w:val="18"/>
+          <w:szCs w:val="18"/>
+          <w:lang w:eastAsia="es-CL"/>
+          <w14:ligatures w14:val="none"/>
+        </w:rPr>
+        <w:t>"Ideal"</w:t>
+      </w:r>
+      <w:r>
+        <w:rPr>
+          <w:rFonts w:ascii="Consolas" w:eastAsia="Times New Roman" w:hAnsi="Consolas" w:cs="Times New Roman"/>
+          <w:color w:val="CCCCCC"/>
+          <w:kern w:val="0"/>
+          <w:sz w:val="18"/>
+          <w:szCs w:val="18"/>
+          <w:lang w:eastAsia="es-CL"/>
+          <w14:ligatures w14:val="none"/>
+        </w:rPr>
+        <w:t>]</w:t>
+      </w:r>
+      <w:r>
+        <w:rPr>
+          <w:rFonts w:ascii="Consolas" w:eastAsia="Times New Roman" w:hAnsi="Consolas" w:cs="Times New Roman"/>
+          <w:color w:val="D4D4D4"/>
+          <w:kern w:val="0"/>
+          <w:sz w:val="18"/>
+          <w:szCs w:val="18"/>
+          <w:lang w:eastAsia="es-CL"/>
+          <w14:ligatures w14:val="none"/>
+        </w:rPr>
+        <w:t>&lt;-</w:t>
+      </w:r>
+      <w:r>
+        <w:rPr>
+          <w:rFonts w:ascii="Consolas" w:eastAsia="Times New Roman" w:hAnsi="Consolas" w:cs="Times New Roman"/>
+          <w:color w:val="CE9178"/>
+          <w:kern w:val="0"/>
+          <w:sz w:val="18"/>
+          <w:szCs w:val="18"/>
+          <w:lang w:eastAsia="es-CL"/>
+          <w14:ligatures w14:val="none"/>
+        </w:rPr>
+        <w:t>"5"</w:t>
+      </w:r>
+    </w:p>
+    <w:p>
+      <w:pPr>
+        <w:shd w:val="clear" w:color="auto" w:fill="1F1F1F"/>
+        <w:spacing w:after="0" w:line="240" w:lineRule="atLeast"/>
+        <w:rPr>
+          <w:rFonts w:ascii="Consolas" w:eastAsia="Times New Roman" w:hAnsi="Consolas" w:cs="Times New Roman"/>
+          <w:color w:val="CCCCCC"/>
+          <w:kern w:val="0"/>
+          <w:sz w:val="18"/>
+          <w:szCs w:val="18"/>
+          <w:lang w:eastAsia="es-CL"/>
+          <w14:ligatures w14:val="none"/>
+        </w:rPr>
+      </w:pPr>
+      <w:proofErr w:type="spellStart"/>
+      <w:r>
+        <w:rPr>
+          <w:rFonts w:ascii="Consolas" w:eastAsia="Times New Roman" w:hAnsi="Consolas" w:cs="Times New Roman"/>
+          <w:color w:val="9CDCFE"/>
+          <w:kern w:val="0"/>
+          <w:sz w:val="18"/>
+          <w:szCs w:val="18"/>
+          <w:lang w:eastAsia="es-CL"/>
+          <w14:ligatures w14:val="none"/>
+        </w:rPr>
+        <w:t>diamantes</w:t>
+      </w:r>
+      <w:r>
+        <w:rPr>
+          <w:rFonts w:ascii="Consolas" w:eastAsia="Times New Roman" w:hAnsi="Consolas" w:cs="Times New Roman"/>
+          <w:color w:val="569CD6"/>
+          <w:kern w:val="0"/>
+          <w:sz w:val="18"/>
+          <w:szCs w:val="18"/>
+          <w:lang w:eastAsia="es-CL"/>
+          <w14:ligatures w14:val="none"/>
+        </w:rPr>
+        <w:t>$</w:t>
+      </w:r>
+      <w:r>
+        <w:rPr>
+          <w:rFonts w:ascii="Consolas" w:eastAsia="Times New Roman" w:hAnsi="Consolas" w:cs="Times New Roman"/>
+          <w:color w:val="9CDCFE"/>
+          <w:kern w:val="0"/>
+          <w:sz w:val="18"/>
+          <w:szCs w:val="18"/>
+          <w:lang w:eastAsia="es-CL"/>
+          <w14:ligatures w14:val="none"/>
+        </w:rPr>
+        <w:t>cut</w:t>
+      </w:r>
+      <w:proofErr w:type="spellEnd"/>
+      <w:r>
+        <w:rPr>
+          <w:rFonts w:ascii="Consolas" w:eastAsia="Times New Roman" w:hAnsi="Consolas" w:cs="Times New Roman"/>
+          <w:color w:val="D4D4D4"/>
+          <w:kern w:val="0"/>
+          <w:sz w:val="18"/>
+          <w:szCs w:val="18"/>
+          <w:lang w:eastAsia="es-CL"/>
+          <w14:ligatures w14:val="none"/>
+        </w:rPr>
+        <w:t>&lt;-</w:t>
+      </w:r>
+      <w:proofErr w:type="spellStart"/>
+      <w:r>
+        <w:rPr>
+          <w:rFonts w:ascii="Consolas" w:eastAsia="Times New Roman" w:hAnsi="Consolas" w:cs="Times New Roman"/>
+          <w:color w:val="DCDCAA"/>
+          <w:kern w:val="0"/>
+          <w:sz w:val="18"/>
+          <w:szCs w:val="18"/>
+          <w:lang w:eastAsia="es-CL"/>
+          <w14:ligatures w14:val="none"/>
+        </w:rPr>
+        <w:t>as.numeric</w:t>
+      </w:r>
+      <w:proofErr w:type="spellEnd"/>
+      <w:r>
+        <w:rPr>
+          <w:rFonts w:ascii="Consolas" w:eastAsia="Times New Roman" w:hAnsi="Consolas" w:cs="Times New Roman"/>
+          <w:color w:val="CCCCCC"/>
+          <w:kern w:val="0"/>
+          <w:sz w:val="18"/>
+          <w:szCs w:val="18"/>
+          <w:lang w:eastAsia="es-CL"/>
+          <w14:ligatures w14:val="none"/>
+        </w:rPr>
+        <w:t>(</w:t>
+      </w:r>
+      <w:proofErr w:type="spellStart"/>
+      <w:r>
+        <w:rPr>
+          <w:rFonts w:ascii="Consolas" w:eastAsia="Times New Roman" w:hAnsi="Consolas" w:cs="Times New Roman"/>
+          <w:color w:val="9CDCFE"/>
+          <w:kern w:val="0"/>
+          <w:sz w:val="18"/>
+          <w:szCs w:val="18"/>
+          <w:lang w:eastAsia="es-CL"/>
+          <w14:ligatures w14:val="none"/>
+        </w:rPr>
+        <w:t>diamantes</w:t>
+      </w:r>
+      <w:r>
+        <w:rPr>
+          <w:rFonts w:ascii="Consolas" w:eastAsia="Times New Roman" w:hAnsi="Consolas" w:cs="Times New Roman"/>
+          <w:color w:val="569CD6"/>
+          <w:kern w:val="0"/>
+          <w:sz w:val="18"/>
+          <w:szCs w:val="18"/>
+          <w:lang w:eastAsia="es-CL"/>
+          <w14:ligatures w14:val="none"/>
+        </w:rPr>
+        <w:t>$</w:t>
+      </w:r>
+      <w:r>
+        <w:rPr>
+          <w:rFonts w:ascii="Consolas" w:eastAsia="Times New Roman" w:hAnsi="Consolas" w:cs="Times New Roman"/>
+          <w:color w:val="9CDCFE"/>
+          <w:kern w:val="0"/>
+          <w:sz w:val="18"/>
+          <w:szCs w:val="18"/>
+          <w:lang w:eastAsia="es-CL"/>
+          <w14:ligatures w14:val="none"/>
+        </w:rPr>
+        <w:t>cut</w:t>
+      </w:r>
+      <w:proofErr w:type="spellEnd"/>
+      <w:r>
+        <w:rPr>
+          <w:rFonts w:ascii="Consolas" w:eastAsia="Times New Roman" w:hAnsi="Consolas" w:cs="Times New Roman"/>
+          <w:color w:val="CCCCCC"/>
+          <w:kern w:val="0"/>
+          <w:sz w:val="18"/>
+          <w:szCs w:val="18"/>
+          <w:lang w:eastAsia="es-CL"/>
+          <w14:ligatures w14:val="none"/>
+        </w:rPr>
+        <w:t>)</w:t>
+      </w:r>
+    </w:p>
+    <w:p>
+      <w:pPr>
+        <w:shd w:val="clear" w:color="auto" w:fill="1F1F1F"/>
+        <w:spacing w:after="0" w:line="240" w:lineRule="atLeast"/>
+        <w:rPr>
+          <w:rFonts w:ascii="Consolas" w:eastAsia="Times New Roman" w:hAnsi="Consolas" w:cs="Times New Roman"/>
+          <w:color w:val="CCCCCC"/>
+          <w:kern w:val="0"/>
+          <w:sz w:val="18"/>
+          <w:szCs w:val="18"/>
+          <w:lang w:eastAsia="es-CL"/>
+          <w14:ligatures w14:val="none"/>
+        </w:rPr>
+      </w:pPr>
+    </w:p>
+    <w:p>
+      <w:pPr>
+        <w:shd w:val="clear" w:color="auto" w:fill="1F1F1F"/>
+        <w:spacing w:after="0" w:line="240" w:lineRule="atLeast"/>
+        <w:rPr>
+          <w:rFonts w:ascii="Consolas" w:eastAsia="Times New Roman" w:hAnsi="Consolas" w:cs="Times New Roman"/>
+          <w:color w:val="CCCCCC"/>
+          <w:kern w:val="0"/>
+          <w:sz w:val="18"/>
+          <w:szCs w:val="18"/>
+          <w:lang w:eastAsia="es-CL"/>
+          <w14:ligatures w14:val="none"/>
+        </w:rPr>
+      </w:pPr>
+      <w:proofErr w:type="spellStart"/>
+      <w:r>
+        <w:rPr>
+          <w:rFonts w:ascii="Consolas" w:eastAsia="Times New Roman" w:hAnsi="Consolas" w:cs="Times New Roman"/>
+          <w:color w:val="DCDCAA"/>
+          <w:kern w:val="0"/>
+          <w:sz w:val="18"/>
+          <w:szCs w:val="18"/>
+          <w:lang w:eastAsia="es-CL"/>
+          <w14:ligatures w14:val="none"/>
+        </w:rPr>
+        <w:t>str</w:t>
+      </w:r>
+      <w:proofErr w:type="spellEnd"/>
+      <w:r>
+        <w:rPr>
+          <w:rFonts w:ascii="Consolas" w:eastAsia="Times New Roman" w:hAnsi="Consolas" w:cs="Times New Roman"/>
+          <w:color w:val="CCCCCC"/>
+          <w:kern w:val="0"/>
+          <w:sz w:val="18"/>
+          <w:szCs w:val="18"/>
+          <w:lang w:eastAsia="es-CL"/>
+          <w14:ligatures w14:val="none"/>
+        </w:rPr>
+        <w:t>(</w:t>
+      </w:r>
+      <w:r>
+        <w:rPr>
+          <w:rFonts w:ascii="Consolas" w:eastAsia="Times New Roman" w:hAnsi="Consolas" w:cs="Times New Roman"/>
+          <w:color w:val="9CDCFE"/>
+          <w:kern w:val="0"/>
+          <w:sz w:val="18"/>
+          <w:szCs w:val="18"/>
+          <w:lang w:eastAsia="es-CL"/>
+          <w14:ligatures w14:val="none"/>
+        </w:rPr>
+        <w:t>diamantes</w:t>
+      </w:r>
+      <w:r>
+        <w:rPr>
+          <w:rFonts w:ascii="Consolas" w:eastAsia="Times New Roman" w:hAnsi="Consolas" w:cs="Times New Roman"/>
+          <w:color w:val="CCCCCC"/>
+          <w:kern w:val="0"/>
+          <w:sz w:val="18"/>
+          <w:szCs w:val="18"/>
+          <w:lang w:eastAsia="es-CL"/>
+          <w14:ligatures w14:val="none"/>
+        </w:rPr>
+        <w:t>)</w:t>
+      </w:r>
+    </w:p>
+    <w:p>
+      <w:pPr>
+        <w:shd w:val="clear" w:color="auto" w:fill="1F1F1F"/>
+        <w:spacing w:after="0" w:line="240" w:lineRule="atLeast"/>
+        <w:rPr>
+          <w:rFonts w:ascii="Consolas" w:eastAsia="Times New Roman" w:hAnsi="Consolas" w:cs="Times New Roman"/>
+          <w:color w:val="CCCCCC"/>
+          <w:kern w:val="0"/>
+          <w:sz w:val="18"/>
+          <w:szCs w:val="18"/>
+          <w:lang w:eastAsia="es-CL"/>
+          <w14:ligatures w14:val="none"/>
+        </w:rPr>
+      </w:pPr>
+      <w:proofErr w:type="spellStart"/>
+      <w:r>
+        <w:rPr>
+          <w:rFonts w:ascii="Consolas" w:eastAsia="Times New Roman" w:hAnsi="Consolas" w:cs="Times New Roman"/>
+          <w:color w:val="DCDCAA"/>
+          <w:kern w:val="0"/>
+          <w:sz w:val="18"/>
+          <w:szCs w:val="18"/>
+          <w:lang w:eastAsia="es-CL"/>
+          <w14:ligatures w14:val="none"/>
+        </w:rPr>
+        <w:t>set.seed</w:t>
+      </w:r>
+      <w:proofErr w:type="spellEnd"/>
+      <w:r>
+        <w:rPr>
+          <w:rFonts w:ascii="Consolas" w:eastAsia="Times New Roman" w:hAnsi="Consolas" w:cs="Times New Roman"/>
+          <w:color w:val="CCCCCC"/>
+          <w:kern w:val="0"/>
+          <w:sz w:val="18"/>
+          <w:szCs w:val="18"/>
+          <w:lang w:eastAsia="es-CL"/>
+          <w14:ligatures w14:val="none"/>
+        </w:rPr>
+        <w:t>(</w:t>
+      </w:r>
+      <w:r>
+        <w:rPr>
+          <w:rFonts w:ascii="Consolas" w:eastAsia="Times New Roman" w:hAnsi="Consolas" w:cs="Times New Roman"/>
+          <w:color w:val="B5CEA8"/>
+          <w:kern w:val="0"/>
+          <w:sz w:val="18"/>
+          <w:szCs w:val="18"/>
+          <w:lang w:eastAsia="es-CL"/>
+          <w14:ligatures w14:val="none"/>
+        </w:rPr>
+        <w:t>123</w:t>
+      </w:r>
+      <w:r>
+        <w:rPr>
+          <w:rFonts w:ascii="Consolas" w:eastAsia="Times New Roman" w:hAnsi="Consolas" w:cs="Times New Roman"/>
+          <w:color w:val="CCCCCC"/>
+          <w:kern w:val="0"/>
+          <w:sz w:val="18"/>
+          <w:szCs w:val="18"/>
+          <w:lang w:eastAsia="es-CL"/>
+          <w14:ligatures w14:val="none"/>
+        </w:rPr>
+        <w:t>)</w:t>
+      </w:r>
+    </w:p>
+    <w:p>
+      <w:pPr>
+        <w:shd w:val="clear" w:color="auto" w:fill="1F1F1F"/>
+        <w:spacing w:after="0" w:line="240" w:lineRule="atLeast"/>
+        <w:rPr>
+          <w:rFonts w:ascii="Consolas" w:eastAsia="Times New Roman" w:hAnsi="Consolas" w:cs="Times New Roman"/>
+          <w:color w:val="CCCCCC"/>
+          <w:kern w:val="0"/>
+          <w:sz w:val="18"/>
+          <w:szCs w:val="18"/>
+          <w:lang w:eastAsia="es-CL"/>
+          <w14:ligatures w14:val="none"/>
+        </w:rPr>
+      </w:pPr>
+      <w:proofErr w:type="spellStart"/>
+      <w:r>
+        <w:rPr>
+          <w:rFonts w:ascii="Consolas" w:eastAsia="Times New Roman" w:hAnsi="Consolas" w:cs="Times New Roman"/>
+          <w:color w:val="9CDCFE"/>
+          <w:kern w:val="0"/>
+          <w:sz w:val="18"/>
+          <w:szCs w:val="18"/>
+          <w:lang w:eastAsia="es-CL"/>
+          <w14:ligatures w14:val="none"/>
+        </w:rPr>
+        <w:t>selectrows</w:t>
+      </w:r>
+      <w:proofErr w:type="spellEnd"/>
+      <w:r>
+        <w:rPr>
+          <w:rFonts w:ascii="Consolas" w:eastAsia="Times New Roman" w:hAnsi="Consolas" w:cs="Times New Roman"/>
+          <w:color w:val="CCCCCC"/>
+          <w:kern w:val="0"/>
+          <w:sz w:val="18"/>
+          <w:szCs w:val="18"/>
+          <w:lang w:eastAsia="es-CL"/>
+          <w14:ligatures w14:val="none"/>
+        </w:rPr>
+        <w:t xml:space="preserve"> </w:t>
+      </w:r>
+      <w:r>
+        <w:rPr>
+          <w:rFonts w:ascii="Consolas" w:eastAsia="Times New Roman" w:hAnsi="Consolas" w:cs="Times New Roman"/>
+          <w:color w:val="D4D4D4"/>
+          <w:kern w:val="0"/>
+          <w:sz w:val="18"/>
+          <w:szCs w:val="18"/>
+          <w:lang w:eastAsia="es-CL"/>
+          <w14:ligatures w14:val="none"/>
+        </w:rPr>
+        <w:t>&lt;-</w:t>
+      </w:r>
+      <w:r>
+        <w:rPr>
+          <w:rFonts w:ascii="Consolas" w:eastAsia="Times New Roman" w:hAnsi="Consolas" w:cs="Times New Roman"/>
+          <w:color w:val="CCCCCC"/>
+          <w:kern w:val="0"/>
+          <w:sz w:val="18"/>
+          <w:szCs w:val="18"/>
+          <w:lang w:eastAsia="es-CL"/>
+          <w14:ligatures w14:val="none"/>
+        </w:rPr>
+        <w:t xml:space="preserve"> </w:t>
+      </w:r>
+      <w:proofErr w:type="spellStart"/>
+      <w:r>
+        <w:rPr>
+          <w:rFonts w:ascii="Consolas" w:eastAsia="Times New Roman" w:hAnsi="Consolas" w:cs="Times New Roman"/>
+          <w:color w:val="DCDCAA"/>
+          <w:kern w:val="0"/>
+          <w:sz w:val="18"/>
+          <w:szCs w:val="18"/>
+          <w:lang w:eastAsia="es-CL"/>
+          <w14:ligatures w14:val="none"/>
+        </w:rPr>
+        <w:t>sample</w:t>
+      </w:r>
+      <w:proofErr w:type="spellEnd"/>
+      <w:r>
+        <w:rPr>
+          <w:rFonts w:ascii="Consolas" w:eastAsia="Times New Roman" w:hAnsi="Consolas" w:cs="Times New Roman"/>
+          <w:color w:val="CCCCCC"/>
+          <w:kern w:val="0"/>
+          <w:sz w:val="18"/>
+          <w:szCs w:val="18"/>
+          <w:lang w:eastAsia="es-CL"/>
+          <w14:ligatures w14:val="none"/>
+        </w:rPr>
+        <w:t>(</w:t>
+      </w:r>
+      <w:r>
+        <w:rPr>
+          <w:rFonts w:ascii="Consolas" w:eastAsia="Times New Roman" w:hAnsi="Consolas" w:cs="Times New Roman"/>
+          <w:color w:val="B5CEA8"/>
+          <w:kern w:val="0"/>
+          <w:sz w:val="18"/>
+          <w:szCs w:val="18"/>
+          <w:lang w:eastAsia="es-CL"/>
+          <w14:ligatures w14:val="none"/>
+        </w:rPr>
+        <w:t>1</w:t>
+      </w:r>
+      <w:r>
+        <w:rPr>
+          <w:rFonts w:ascii="Consolas" w:eastAsia="Times New Roman" w:hAnsi="Consolas" w:cs="Times New Roman"/>
+          <w:color w:val="569CD6"/>
+          <w:kern w:val="0"/>
+          <w:sz w:val="18"/>
+          <w:szCs w:val="18"/>
+          <w:lang w:eastAsia="es-CL"/>
+          <w14:ligatures w14:val="none"/>
+        </w:rPr>
+        <w:t>:</w:t>
+      </w:r>
+      <w:r>
+        <w:rPr>
+          <w:rFonts w:ascii="Consolas" w:eastAsia="Times New Roman" w:hAnsi="Consolas" w:cs="Times New Roman"/>
+          <w:color w:val="DCDCAA"/>
+          <w:kern w:val="0"/>
+          <w:sz w:val="18"/>
+          <w:szCs w:val="18"/>
+          <w:lang w:eastAsia="es-CL"/>
+          <w14:ligatures w14:val="none"/>
+        </w:rPr>
+        <w:t>nrow</w:t>
+      </w:r>
+      <w:r>
+        <w:rPr>
+          <w:rFonts w:ascii="Consolas" w:eastAsia="Times New Roman" w:hAnsi="Consolas" w:cs="Times New Roman"/>
+          <w:color w:val="CCCCCC"/>
+          <w:kern w:val="0"/>
+          <w:sz w:val="18"/>
+          <w:szCs w:val="18"/>
+          <w:lang w:eastAsia="es-CL"/>
+          <w14:ligatures w14:val="none"/>
+        </w:rPr>
+        <w:t>(</w:t>
+      </w:r>
+      <w:r>
+        <w:rPr>
+          <w:rFonts w:ascii="Consolas" w:eastAsia="Times New Roman" w:hAnsi="Consolas" w:cs="Times New Roman"/>
+          <w:color w:val="9CDCFE"/>
+          <w:kern w:val="0"/>
+          <w:sz w:val="18"/>
+          <w:szCs w:val="18"/>
+          <w:lang w:eastAsia="es-CL"/>
+          <w14:ligatures w14:val="none"/>
+        </w:rPr>
+        <w:t>diamantes</w:t>
+      </w:r>
+      <w:r>
+        <w:rPr>
+          <w:rFonts w:ascii="Consolas" w:eastAsia="Times New Roman" w:hAnsi="Consolas" w:cs="Times New Roman"/>
+          <w:color w:val="CCCCCC"/>
+          <w:kern w:val="0"/>
+          <w:sz w:val="18"/>
+          <w:szCs w:val="18"/>
+          <w:lang w:eastAsia="es-CL"/>
+          <w14:ligatures w14:val="none"/>
+        </w:rPr>
+        <w:t>),</w:t>
+      </w:r>
+      <w:r>
+        <w:rPr>
+          <w:rFonts w:ascii="Consolas" w:eastAsia="Times New Roman" w:hAnsi="Consolas" w:cs="Times New Roman"/>
+          <w:color w:val="DCDCAA"/>
+          <w:kern w:val="0"/>
+          <w:sz w:val="18"/>
+          <w:szCs w:val="18"/>
+          <w:lang w:eastAsia="es-CL"/>
+          <w14:ligatures w14:val="none"/>
+        </w:rPr>
+        <w:t>round</w:t>
+      </w:r>
+      <w:r>
+        <w:rPr>
+          <w:rFonts w:ascii="Consolas" w:eastAsia="Times New Roman" w:hAnsi="Consolas" w:cs="Times New Roman"/>
+          <w:color w:val="CCCCCC"/>
+          <w:kern w:val="0"/>
+          <w:sz w:val="18"/>
+          <w:szCs w:val="18"/>
+          <w:lang w:eastAsia="es-CL"/>
+          <w14:ligatures w14:val="none"/>
+        </w:rPr>
+        <w:t>(</w:t>
+      </w:r>
+      <w:r>
+        <w:rPr>
+          <w:rFonts w:ascii="Consolas" w:eastAsia="Times New Roman" w:hAnsi="Consolas" w:cs="Times New Roman"/>
+          <w:color w:val="B5CEA8"/>
+          <w:kern w:val="0"/>
+          <w:sz w:val="18"/>
+          <w:szCs w:val="18"/>
+          <w:lang w:eastAsia="es-CL"/>
+          <w14:ligatures w14:val="none"/>
+        </w:rPr>
+        <w:t>0.75</w:t>
+      </w:r>
+      <w:r>
+        <w:rPr>
+          <w:rFonts w:ascii="Consolas" w:eastAsia="Times New Roman" w:hAnsi="Consolas" w:cs="Times New Roman"/>
+          <w:color w:val="D4D4D4"/>
+          <w:kern w:val="0"/>
+          <w:sz w:val="18"/>
+          <w:szCs w:val="18"/>
+          <w:lang w:eastAsia="es-CL"/>
+          <w14:ligatures w14:val="none"/>
+        </w:rPr>
+        <w:t>*</w:t>
+      </w:r>
+      <w:proofErr w:type="spellStart"/>
+      <w:r>
+        <w:rPr>
+          <w:rFonts w:ascii="Consolas" w:eastAsia="Times New Roman" w:hAnsi="Consolas" w:cs="Times New Roman"/>
+          <w:color w:val="DCDCAA"/>
+          <w:kern w:val="0"/>
+          <w:sz w:val="18"/>
+          <w:szCs w:val="18"/>
+          <w:lang w:eastAsia="es-CL"/>
+          <w14:ligatures w14:val="none"/>
+        </w:rPr>
+        <w:t>nrow</w:t>
+      </w:r>
+      <w:proofErr w:type="spellEnd"/>
+      <w:r>
+        <w:rPr>
+          <w:rFonts w:ascii="Consolas" w:eastAsia="Times New Roman" w:hAnsi="Consolas" w:cs="Times New Roman"/>
+          <w:color w:val="CCCCCC"/>
+          <w:kern w:val="0"/>
+          <w:sz w:val="18"/>
+          <w:szCs w:val="18"/>
+          <w:lang w:eastAsia="es-CL"/>
+          <w14:ligatures w14:val="none"/>
+        </w:rPr>
+        <w:t>(</w:t>
+      </w:r>
+      <w:r>
+        <w:rPr>
+          <w:rFonts w:ascii="Consolas" w:eastAsia="Times New Roman" w:hAnsi="Consolas" w:cs="Times New Roman"/>
+          <w:color w:val="9CDCFE"/>
+          <w:kern w:val="0"/>
+          <w:sz w:val="18"/>
+          <w:szCs w:val="18"/>
+          <w:lang w:eastAsia="es-CL"/>
+          <w14:ligatures w14:val="none"/>
+        </w:rPr>
+        <w:t>diamantes</w:t>
+      </w:r>
+      <w:r>
+        <w:rPr>
+          <w:rFonts w:ascii="Consolas" w:eastAsia="Times New Roman" w:hAnsi="Consolas" w:cs="Times New Roman"/>
+          <w:color w:val="CCCCCC"/>
+          <w:kern w:val="0"/>
+          <w:sz w:val="18"/>
+          <w:szCs w:val="18"/>
+          <w:lang w:eastAsia="es-CL"/>
+          <w14:ligatures w14:val="none"/>
+        </w:rPr>
+        <w:t>)))</w:t>
+      </w:r>
+    </w:p>
+    <w:p>
+      <w:pPr>
+        <w:shd w:val="clear" w:color="auto" w:fill="1F1F1F"/>
+        <w:spacing w:after="0" w:line="240" w:lineRule="atLeast"/>
+        <w:rPr>
+          <w:rFonts w:ascii="Consolas" w:eastAsia="Times New Roman" w:hAnsi="Consolas" w:cs="Times New Roman"/>
+          <w:color w:val="CCCCCC"/>
+          <w:kern w:val="0"/>
+          <w:sz w:val="18"/>
+          <w:szCs w:val="18"/>
+          <w:lang w:eastAsia="es-CL"/>
+          <w14:ligatures w14:val="none"/>
+        </w:rPr>
+      </w:pPr>
+      <w:r>
+        <w:rPr>
+          <w:rFonts w:ascii="Consolas" w:eastAsia="Times New Roman" w:hAnsi="Consolas" w:cs="Times New Roman"/>
+          <w:color w:val="9CDCFE"/>
+          <w:kern w:val="0"/>
+          <w:sz w:val="18"/>
+          <w:szCs w:val="18"/>
+          <w:lang w:eastAsia="es-CL"/>
+          <w14:ligatures w14:val="none"/>
+        </w:rPr>
+        <w:t>muestra</w:t>
+      </w:r>
+      <w:r>
+        <w:rPr>
+          <w:rFonts w:ascii="Consolas" w:eastAsia="Times New Roman" w:hAnsi="Consolas" w:cs="Times New Roman"/>
+          <w:color w:val="CCCCCC"/>
+          <w:kern w:val="0"/>
+          <w:sz w:val="18"/>
+          <w:szCs w:val="18"/>
+          <w:lang w:eastAsia="es-CL"/>
+          <w14:ligatures w14:val="none"/>
+        </w:rPr>
+        <w:t xml:space="preserve"> </w:t>
+      </w:r>
+      <w:r>
+        <w:rPr>
+          <w:rFonts w:ascii="Consolas" w:eastAsia="Times New Roman" w:hAnsi="Consolas" w:cs="Times New Roman"/>
+          <w:color w:val="D4D4D4"/>
+          <w:kern w:val="0"/>
+          <w:sz w:val="18"/>
+          <w:szCs w:val="18"/>
+          <w:lang w:eastAsia="es-CL"/>
+          <w14:ligatures w14:val="none"/>
+        </w:rPr>
+        <w:t>&lt;-</w:t>
+      </w:r>
+      <w:r>
+        <w:rPr>
+          <w:rFonts w:ascii="Consolas" w:eastAsia="Times New Roman" w:hAnsi="Consolas" w:cs="Times New Roman"/>
+          <w:color w:val="CCCCCC"/>
+          <w:kern w:val="0"/>
+          <w:sz w:val="18"/>
+          <w:szCs w:val="18"/>
+          <w:lang w:eastAsia="es-CL"/>
+          <w14:ligatures w14:val="none"/>
+        </w:rPr>
+        <w:t xml:space="preserve"> </w:t>
+      </w:r>
+      <w:r>
+        <w:rPr>
+          <w:rFonts w:ascii="Consolas" w:eastAsia="Times New Roman" w:hAnsi="Consolas" w:cs="Times New Roman"/>
+          <w:color w:val="9CDCFE"/>
+          <w:kern w:val="0"/>
+          <w:sz w:val="18"/>
+          <w:szCs w:val="18"/>
+          <w:lang w:eastAsia="es-CL"/>
+          <w14:ligatures w14:val="none"/>
+        </w:rPr>
+        <w:t>diamantes</w:t>
+      </w:r>
+      <w:r>
+        <w:rPr>
+          <w:rFonts w:ascii="Consolas" w:eastAsia="Times New Roman" w:hAnsi="Consolas" w:cs="Times New Roman"/>
+          <w:color w:val="CCCCCC"/>
+          <w:kern w:val="0"/>
+          <w:sz w:val="18"/>
+          <w:szCs w:val="18"/>
+          <w:lang w:eastAsia="es-CL"/>
+          <w14:ligatures w14:val="none"/>
+        </w:rPr>
+        <w:t>[</w:t>
+      </w:r>
+      <w:r>
+        <w:rPr>
+          <w:rFonts w:ascii="Consolas" w:eastAsia="Times New Roman" w:hAnsi="Consolas" w:cs="Times New Roman"/>
+          <w:color w:val="D4D4D4"/>
+          <w:kern w:val="0"/>
+          <w:sz w:val="18"/>
+          <w:szCs w:val="18"/>
+          <w:lang w:eastAsia="es-CL"/>
+          <w14:ligatures w14:val="none"/>
+        </w:rPr>
+        <w:t>-</w:t>
+      </w:r>
+      <w:proofErr w:type="spellStart"/>
+      <w:r>
+        <w:rPr>
+          <w:rFonts w:ascii="Consolas" w:eastAsia="Times New Roman" w:hAnsi="Consolas" w:cs="Times New Roman"/>
+          <w:color w:val="9CDCFE"/>
+          <w:kern w:val="0"/>
+          <w:sz w:val="18"/>
+          <w:szCs w:val="18"/>
+          <w:lang w:eastAsia="es-CL"/>
+          <w14:ligatures w14:val="none"/>
+        </w:rPr>
+        <w:t>selectrows</w:t>
+      </w:r>
+      <w:proofErr w:type="spellEnd"/>
+      <w:r>
+        <w:rPr>
+          <w:rFonts w:ascii="Consolas" w:eastAsia="Times New Roman" w:hAnsi="Consolas" w:cs="Times New Roman"/>
+          <w:color w:val="CCCCCC"/>
+          <w:kern w:val="0"/>
+          <w:sz w:val="18"/>
+          <w:szCs w:val="18"/>
+          <w:lang w:eastAsia="es-CL"/>
+          <w14:ligatures w14:val="none"/>
+        </w:rPr>
+        <w:t>,]</w:t>
+      </w:r>
+    </w:p>
+    <w:p>
+      <w:pPr>
+        <w:shd w:val="clear" w:color="auto" w:fill="1F1F1F"/>
+        <w:spacing w:after="0" w:line="240" w:lineRule="atLeast"/>
+        <w:rPr>
+          <w:rFonts w:ascii="Consolas" w:eastAsia="Times New Roman" w:hAnsi="Consolas" w:cs="Times New Roman"/>
+          <w:color w:val="CCCCCC"/>
+          <w:kern w:val="0"/>
+          <w:sz w:val="18"/>
+          <w:szCs w:val="18"/>
+          <w:lang w:eastAsia="es-CL"/>
+          <w14:ligatures w14:val="none"/>
+        </w:rPr>
+      </w:pPr>
+      <w:proofErr w:type="spellStart"/>
+      <w:r>
+        <w:rPr>
+          <w:rFonts w:ascii="Consolas" w:eastAsia="Times New Roman" w:hAnsi="Consolas" w:cs="Times New Roman"/>
+          <w:color w:val="9CDCFE"/>
+          <w:kern w:val="0"/>
+          <w:sz w:val="18"/>
+          <w:szCs w:val="18"/>
+          <w:lang w:eastAsia="es-CL"/>
+          <w14:ligatures w14:val="none"/>
+        </w:rPr>
+        <w:t>elResto</w:t>
+      </w:r>
+      <w:proofErr w:type="spellEnd"/>
+      <w:r>
+        <w:rPr>
+          <w:rFonts w:ascii="Consolas" w:eastAsia="Times New Roman" w:hAnsi="Consolas" w:cs="Times New Roman"/>
+          <w:color w:val="CCCCCC"/>
+          <w:kern w:val="0"/>
+          <w:sz w:val="18"/>
+          <w:szCs w:val="18"/>
+          <w:lang w:eastAsia="es-CL"/>
+          <w14:ligatures w14:val="none"/>
+        </w:rPr>
+        <w:t xml:space="preserve"> </w:t>
+      </w:r>
+      <w:r>
+        <w:rPr>
+          <w:rFonts w:ascii="Consolas" w:eastAsia="Times New Roman" w:hAnsi="Consolas" w:cs="Times New Roman"/>
+          <w:color w:val="D4D4D4"/>
+          <w:kern w:val="0"/>
+          <w:sz w:val="18"/>
+          <w:szCs w:val="18"/>
+          <w:lang w:eastAsia="es-CL"/>
+          <w14:ligatures w14:val="none"/>
+        </w:rPr>
+        <w:t>&lt;-</w:t>
+      </w:r>
+      <w:r>
+        <w:rPr>
+          <w:rFonts w:ascii="Consolas" w:eastAsia="Times New Roman" w:hAnsi="Consolas" w:cs="Times New Roman"/>
+          <w:color w:val="CCCCCC"/>
+          <w:kern w:val="0"/>
+          <w:sz w:val="18"/>
+          <w:szCs w:val="18"/>
+          <w:lang w:eastAsia="es-CL"/>
+          <w14:ligatures w14:val="none"/>
+        </w:rPr>
+        <w:t xml:space="preserve"> </w:t>
+      </w:r>
+      <w:r>
+        <w:rPr>
+          <w:rFonts w:ascii="Consolas" w:eastAsia="Times New Roman" w:hAnsi="Consolas" w:cs="Times New Roman"/>
+          <w:color w:val="9CDCFE"/>
+          <w:kern w:val="0"/>
+          <w:sz w:val="18"/>
+          <w:szCs w:val="18"/>
+          <w:lang w:eastAsia="es-CL"/>
+          <w14:ligatures w14:val="none"/>
+        </w:rPr>
+        <w:t>diamantes</w:t>
+      </w:r>
+      <w:r>
+        <w:rPr>
+          <w:rFonts w:ascii="Consolas" w:eastAsia="Times New Roman" w:hAnsi="Consolas" w:cs="Times New Roman"/>
+          <w:color w:val="CCCCCC"/>
+          <w:kern w:val="0"/>
+          <w:sz w:val="18"/>
+          <w:szCs w:val="18"/>
+          <w:lang w:eastAsia="es-CL"/>
+          <w14:ligatures w14:val="none"/>
+        </w:rPr>
+        <w:t>[</w:t>
+      </w:r>
+      <w:proofErr w:type="spellStart"/>
+      <w:r>
+        <w:rPr>
+          <w:rFonts w:ascii="Consolas" w:eastAsia="Times New Roman" w:hAnsi="Consolas" w:cs="Times New Roman"/>
+          <w:color w:val="9CDCFE"/>
+          <w:kern w:val="0"/>
+          <w:sz w:val="18"/>
+          <w:szCs w:val="18"/>
+          <w:lang w:eastAsia="es-CL"/>
+          <w14:ligatures w14:val="none"/>
+        </w:rPr>
+        <w:t>selectrows</w:t>
+      </w:r>
+      <w:proofErr w:type="spellEnd"/>
+      <w:r>
+        <w:rPr>
+          <w:rFonts w:ascii="Consolas" w:eastAsia="Times New Roman" w:hAnsi="Consolas" w:cs="Times New Roman"/>
+          <w:color w:val="CCCCCC"/>
+          <w:kern w:val="0"/>
+          <w:sz w:val="18"/>
+          <w:szCs w:val="18"/>
+          <w:lang w:eastAsia="es-CL"/>
+          <w14:ligatures w14:val="none"/>
+        </w:rPr>
+        <w:t>,]</w:t>
+      </w:r>
+    </w:p>
+    <w:p/>
+    <w:p>
+      <w:r>
+        <w:t xml:space="preserve">Para la realización del </w:t>
+      </w:r>
+      <w:r>
+        <w:t xml:space="preserve">análisis de los datos haciendo uso de </w:t>
+      </w:r>
+      <w:r>
+        <w:t>k-medias se utilizan las librerías ‘</w:t>
+      </w:r>
+      <w:proofErr w:type="spellStart"/>
+      <w:r>
+        <w:rPr>
+          <w:i/>
+          <w:iCs/>
+          <w:lang w:val="en-US"/>
+        </w:rPr>
+        <w:t>factoextra</w:t>
+      </w:r>
+      <w:proofErr w:type="spellEnd"/>
+      <w:r>
+        <w:rPr>
+          <w:lang w:val="en-US"/>
+        </w:rPr>
+        <w:t>’</w:t>
+      </w:r>
+      <w:r>
+        <w:t xml:space="preserve"> </w:t>
+      </w:r>
+      <w:r>
+        <w:t xml:space="preserve">la cual permite </w:t>
+      </w:r>
+      <w:r>
+        <w:t>extraer y visualizar los resultados de análisis de datos multi</w:t>
+      </w:r>
+      <w:r>
+        <w:t xml:space="preserve">variable, incluyendo varios tipos de análisis como </w:t>
+      </w:r>
+      <w:r>
+        <w:t xml:space="preserve">el análisis de componentes principales (PCA), análisis de clústeres y </w:t>
+      </w:r>
+      <w:r>
+        <w:t>análisis de correspondencia múltiple</w:t>
+      </w:r>
+      <w:r>
+        <w:t xml:space="preserve"> </w:t>
+      </w:r>
+      <w:sdt>
+        <w:sdtPr>
+          <w:id w:val="-402293616"/>
+          <w:citation/>
+        </w:sdtPr>
+        <w:sdtContent>
+          <w:r>
+            <w:fldChar w:fldCharType="begin"/>
+          </w:r>
+          <w:r>
+            <w:instrText xml:space="preserve">CITATION RBa \l 13322 </w:instrText>
+          </w:r>
+          <w:r>
+            <w:fldChar w:fldCharType="separate"/>
+          </w:r>
+          <w:r>
+            <w:rPr>
+              <w:noProof/>
+            </w:rPr>
+            <w:t>(R Basics, s.f.)</w:t>
+          </w:r>
+          <w:r>
+            <w:fldChar w:fldCharType="end"/>
+          </w:r>
+        </w:sdtContent>
+      </w:sdt>
+      <w:r>
+        <w:t>.</w:t>
+      </w:r>
+      <w:r>
+        <w:t xml:space="preserve"> También es necesaria la utilización de la librería </w:t>
+      </w:r>
+      <w:r>
+        <w:t>‘</w:t>
+      </w:r>
+      <w:r>
+        <w:rPr>
+          <w:i/>
+          <w:iCs/>
+        </w:rPr>
+        <w:t>KS</w:t>
+      </w:r>
+      <w:r>
+        <w:t>’ (</w:t>
+      </w:r>
+      <w:r>
+        <w:rPr>
+          <w:i/>
+          <w:iCs/>
+          <w:lang w:val="en-US"/>
+        </w:rPr>
+        <w:t>Kernel</w:t>
+      </w:r>
+      <w:r>
+        <w:rPr>
+          <w:i/>
+          <w:iCs/>
+        </w:rPr>
+        <w:t xml:space="preserve"> </w:t>
+      </w:r>
+      <w:r>
+        <w:rPr>
+          <w:i/>
+          <w:iCs/>
+          <w:lang w:val="en-US"/>
+        </w:rPr>
+        <w:t>Smoothing</w:t>
+      </w:r>
+      <w:r>
+        <w:t xml:space="preserve">) </w:t>
+      </w:r>
+      <w:r>
+        <w:t xml:space="preserve">utilizado para </w:t>
+      </w:r>
+      <w:r>
+        <w:t xml:space="preserve">datos </w:t>
+      </w:r>
+      <w:proofErr w:type="spellStart"/>
+      <w:r>
+        <w:t>u</w:t>
+      </w:r>
+      <w:r>
+        <w:t>nivariado</w:t>
+      </w:r>
+      <w:proofErr w:type="spellEnd"/>
+      <w:r>
+        <w:t xml:space="preserve"> </w:t>
+      </w:r>
+      <w:r>
+        <w:t>y multivariados</w:t>
+      </w:r>
+      <w:r>
+        <w:t xml:space="preserve">, incluyendo funciones de densidad, densidad derivada, </w:t>
+      </w:r>
+      <w:r>
+        <w:t xml:space="preserve">distribución acumulada, </w:t>
+      </w:r>
+      <w:r>
+        <w:t xml:space="preserve">clústeres modales, </w:t>
+      </w:r>
+      <w:r>
+        <w:t xml:space="preserve">análisis discriminativo, regiones modales significativas y </w:t>
+      </w:r>
+      <w:r>
+        <w:t>pruebas de hipótesis de dos ejemplos</w:t>
+      </w:r>
+      <w:r>
+        <w:t xml:space="preserve"> </w:t>
+      </w:r>
+      <w:sdt>
+        <w:sdtPr>
+          <w:id w:val="-603194307"/>
+          <w:citation/>
+        </w:sdtPr>
+        <w:sdtContent>
+          <w:r>
+            <w:fldChar w:fldCharType="begin"/>
+          </w:r>
+          <w:r>
+            <w:instrText xml:space="preserve"> CITATION RDo \l 13322 </w:instrText>
+          </w:r>
+          <w:r>
+            <w:fldChar w:fldCharType="separate"/>
+          </w:r>
+          <w:r>
+            <w:rPr>
+              <w:noProof/>
+            </w:rPr>
+            <w:t>(RDocumentation, s.f.)</w:t>
+          </w:r>
+          <w:r>
+            <w:fldChar w:fldCharType="end"/>
+          </w:r>
+        </w:sdtContent>
+      </w:sdt>
+      <w:r>
+        <w:t>.</w:t>
+      </w:r>
+    </w:p>
+    <w:p>
+      <w:r>
+        <w:t xml:space="preserve">Para una realización </w:t>
+      </w:r>
+      <w:r>
+        <w:t>representativa de</w:t>
+      </w:r>
+      <w:r>
+        <w:t xml:space="preserve">l análisis de los datos, se </w:t>
+      </w:r>
+      <w:r>
+        <w:t>trabajará</w:t>
+      </w:r>
+      <w:r>
+        <w:t xml:space="preserve"> </w:t>
+      </w:r>
+      <w:r>
+        <w:t xml:space="preserve">con el 25% del total de datos, se eliminarán las columnas de datos relacionados con el precio de los diamantes, al ser lo que buscamos </w:t>
+      </w:r>
+      <w:r>
+        <w:t>predecir con los patrones encontrados, y se eliminan las columnas relacionadas con el corte y el color, ya que genera</w:t>
+      </w:r>
+      <w:r>
+        <w:t xml:space="preserve">n interferencias </w:t>
+      </w:r>
+      <w:r>
+        <w:t>con el análisis.</w:t>
+      </w:r>
       <w:r>
         <w:br w:type="page"/>
       </w:r>
     </w:p>
-    <w:bookmarkStart w:id="3" w:name="_Toc170578920" w:displacedByCustomXml="next"/>
+    <w:bookmarkStart w:id="5" w:name="_Toc170590743" w:displacedByCustomXml="next"/>
     <w:sdt>
       <w:sdtPr>
         <w:rPr>
+          <w:rFonts w:asciiTheme="minorHAnsi" w:eastAsiaTheme="minorHAnsi" w:hAnsiTheme="minorHAnsi" w:cstheme="minorBidi"/>
+          <w:color w:val="auto"/>
+          <w:sz w:val="22"/>
+          <w:szCs w:val="22"/>
           <w:lang w:val="es-ES"/>
         </w:rPr>
         <w:id w:val="1105928578"/>
@@ -2471,10 +5208,6 @@
       </w:sdtPr>
       <w:sdtEndPr>
         <w:rPr>
-          <w:rFonts w:asciiTheme="minorHAnsi" w:eastAsiaTheme="minorHAnsi" w:hAnsiTheme="minorHAnsi" w:cstheme="minorBidi"/>
-          <w:color w:val="auto"/>
-          <w:sz w:val="22"/>
-          <w:szCs w:val="22"/>
           <w:lang w:val="es-CL"/>
         </w:rPr>
       </w:sdtEndPr>
@@ -2489,7 +5222,7 @@
             </w:rPr>
             <w:t>Bibliografía</w:t>
           </w:r>
-          <w:bookmarkEnd w:id="3"/>
+          <w:bookmarkEnd w:id="5"/>
         </w:p>
         <w:sdt>
           <w:sdtPr>
@@ -2739,6 +5472,72 @@
                   <w:lang w:val="es-ES"/>
                 </w:rPr>
                 <w:t xml:space="preserve"> CreateSpace Independent Publishing Platform.</w:t>
+              </w:r>
+            </w:p>
+            <w:p>
+              <w:pPr>
+                <w:pStyle w:val="Bibliografa"/>
+                <w:ind w:left="720" w:hanging="720"/>
+                <w:rPr>
+                  <w:noProof/>
+                  <w:lang w:val="es-ES"/>
+                </w:rPr>
+              </w:pPr>
+              <w:r>
+                <w:rPr>
+                  <w:noProof/>
+                  <w:lang w:val="es-ES"/>
+                </w:rPr>
+                <w:t xml:space="preserve">R Basics. (s.f.). </w:t>
+              </w:r>
+              <w:r>
+                <w:rPr>
+                  <w:i/>
+                  <w:iCs/>
+                  <w:noProof/>
+                  <w:lang w:val="es-ES"/>
+                </w:rPr>
+                <w:t>The Ultimate Guide to the factoextra Package in R</w:t>
+              </w:r>
+              <w:r>
+                <w:rPr>
+                  <w:noProof/>
+                  <w:lang w:val="es-ES"/>
+                </w:rPr>
+                <w:t>. Obtenido de R Basics: https://rbasics.org/packages/factoextra-package-in-r/</w:t>
+              </w:r>
+            </w:p>
+            <w:p>
+              <w:pPr>
+                <w:pStyle w:val="Bibliografa"/>
+                <w:ind w:left="720" w:hanging="720"/>
+                <w:rPr>
+                  <w:noProof/>
+                  <w:lang w:val="es-ES"/>
+                </w:rPr>
+              </w:pPr>
+              <w:r>
+                <w:rPr>
+                  <w:noProof/>
+                  <w:lang w:val="es-ES"/>
+                </w:rPr>
+                <w:t xml:space="preserve">RDocumentation. (s.f.). </w:t>
+              </w:r>
+              <w:r>
+                <w:rPr>
+                  <w:i/>
+                  <w:iCs/>
+                  <w:noProof/>
+                  <w:lang w:val="es-ES"/>
+                </w:rPr>
+                <w:t>ks (version 1.10.7)</w:t>
+              </w:r>
+              <w:r>
+                <w:rPr>
+                  <w:noProof/>
+                  <w:lang w:val="es-ES"/>
+                </w:rPr>
+                <w:t>. Obtenido de RDocumentation: https://www.rdocumentation.org/packages/ks/versions/1.10.7</w:t>
               </w:r>
             </w:p>
             <w:p>
@@ -4527,7 +7326,6 @@
   <w:style w:type="character" w:default="1" w:styleId="Fuentedeprrafopredeter">
     <w:name w:val="Default Paragraph Font"/>
     <w:uiPriority w:val="1"/>
-    <w:semiHidden/>
     <w:unhideWhenUsed/>
   </w:style>
   <w:style w:type="table" w:default="1" w:styleId="Tablanormal">
@@ -5116,6 +7914,13 @@
     <w:pitch w:val="variable"/>
     <w:sig w:usb0="20000287" w:usb1="00000003" w:usb2="00000000" w:usb3="00000000" w:csb0="0000019F" w:csb1="00000000"/>
   </w:font>
+  <w:font w:name="Consolas">
+    <w:panose1 w:val="020B0609020204030204"/>
+    <w:charset w:val="00"/>
+    <w:family w:val="modern"/>
+    <w:pitch w:val="fixed"/>
+    <w:sig w:usb0="E00006FF" w:usb1="0000FCFF" w:usb2="00000001" w:usb3="00000000" w:csb0="0000019F" w:csb1="00000000"/>
+  </w:font>
 </w:fonts>
 </file>
 
@@ -5137,9 +7942,11 @@
   <w:rsids>
     <w:rsidRoot w:val="00F45833"/>
     <w:rsid w:val="00176390"/>
+    <w:rsid w:val="004D0A64"/>
     <w:rsid w:val="005275FB"/>
     <w:rsid w:val="0056281D"/>
     <w:rsid w:val="006A737D"/>
+    <w:rsid w:val="00711A93"/>
     <w:rsid w:val="00902DCA"/>
     <w:rsid w:val="00B26793"/>
     <w:rsid w:val="00D936DA"/>
@@ -5963,7 +8770,7 @@
     </b:Author>
     <b:CountryRegion>Reino Unido</b:CountryRegion>
     <b:Edition>Segunda</b:Edition>
-    <b:RefOrder>1</b:RefOrder>
+    <b:RefOrder>3</b:RefOrder>
   </b:Source>
   <b:Source>
     <b:Tag>Boe02</b:Tag>
@@ -5987,7 +8794,7 @@
         </b:NameList>
       </b:Author>
     </b:Author>
-    <b:RefOrder>2</b:RefOrder>
+    <b:RefOrder>4</b:RefOrder>
   </b:Source>
   <b:Source>
     <b:Tag>Her24</b:Tag>
@@ -6018,7 +8825,7 @@
     </b:Author>
     <b:CountryRegion>España</b:CountryRegion>
     <b:Pages>680</b:Pages>
-    <b:RefOrder>3</b:RefOrder>
+    <b:RefOrder>5</b:RefOrder>
   </b:Source>
   <b:Source>
     <b:Tag>Lan19</b:Tag>
@@ -6039,7 +8846,7 @@
     </b:Author>
     <b:Pages>458</b:Pages>
     <b:Edition>Tercera</b:Edition>
-    <b:RefOrder>4</b:RefOrder>
+    <b:RefOrder>6</b:RefOrder>
   </b:Source>
   <b:Source>
     <b:Tag>Lew17</b:Tag>
@@ -6059,7 +8866,7 @@
       </b:Author>
     </b:Author>
     <b:Pages>365</b:Pages>
-    <b:RefOrder>5</b:RefOrder>
+    <b:RefOrder>7</b:RefOrder>
   </b:Source>
   <b:Source>
     <b:Tag>Fer</b:Tag>
@@ -6078,7 +8885,7 @@
         </b:NameList>
       </b:Author>
     </b:Author>
-    <b:RefOrder>6</b:RefOrder>
+    <b:RefOrder>8</b:RefOrder>
   </b:Source>
   <b:Source>
     <b:Tag>QEANS_IBM</b:Tag>
@@ -6092,7 +8899,35 @@
         <b:Corporate>IBM</b:Corporate>
       </b:Author>
     </b:Author>
-    <b:RefOrder>7</b:RefOrder>
+    <b:RefOrder>9</b:RefOrder>
+  </b:Source>
+  <b:Source>
+    <b:Tag>RDo</b:Tag>
+    <b:SourceType>InternetSite</b:SourceType>
+    <b:Guid>{9E93A8AF-E186-40D7-A5F9-CA63F9C9E219}</b:Guid>
+    <b:Author>
+      <b:Author>
+        <b:Corporate>RDocumentation</b:Corporate>
+      </b:Author>
+    </b:Author>
+    <b:Title>ks (version 1.10.7)</b:Title>
+    <b:InternetSiteTitle>RDocumentation</b:InternetSiteTitle>
+    <b:URL>https://www.rdocumentation.org/packages/ks/versions/1.10.7</b:URL>
+    <b:RefOrder>2</b:RefOrder>
+  </b:Source>
+  <b:Source>
+    <b:Tag>RBa</b:Tag>
+    <b:SourceType>InternetSite</b:SourceType>
+    <b:Guid>{CB8D64BD-9CE2-46A9-B557-AC8D1A3DF9CB}</b:Guid>
+    <b:Author>
+      <b:Author>
+        <b:Corporate>R Basics</b:Corporate>
+      </b:Author>
+    </b:Author>
+    <b:Title>The Ultimate Guide to the factoextra Package in R</b:Title>
+    <b:InternetSiteTitle>R Basics</b:InternetSiteTitle>
+    <b:URL>https://rbasics.org/packages/factoextra-package-in-r/</b:URL>
+    <b:RefOrder>1</b:RefOrder>
   </b:Source>
 </b:Sources>
 </file>
@@ -6106,7 +8941,7 @@
 </file>
 
 <file path=customXml/itemProps2.xml><?xml version="1.0" encoding="utf-8"?>
-<ds:datastoreItem xmlns:ds="http://schemas.openxmlformats.org/officeDocument/2006/customXml" ds:itemID="{6BD8E028-19E1-4988-8336-46179742711C}">
+<ds:datastoreItem xmlns:ds="http://schemas.openxmlformats.org/officeDocument/2006/customXml" ds:itemID="{5327791F-97D0-4AB3-8073-B178E2F14136}">
   <ds:schemaRefs>
     <ds:schemaRef ds:uri="http://schemas.openxmlformats.org/officeDocument/2006/bibliography"/>
   </ds:schemaRefs>

</xml_diff>